<commit_message>
Finished editing English report.
</commit_message>
<xml_diff>
--- a/reports/A tribute to my wrongness_raw_eng.docx
+++ b/reports/A tribute to my wrongness_raw_eng.docx
@@ -46,7 +46,29 @@
           <w:szCs w:val="36"/>
           <w:lang w:val="en-US"/>
         </w:rPr>
-        <w:t>Airbnb Rental Prices and Closeness to Health Tourism Institutions</w:t>
+        <w:t xml:space="preserve">Airbnb Rental Prices and </w:t>
+      </w:r>
+      <w:r>
+        <w:rPr>
+          <w:rFonts w:ascii="Arial" w:hAnsi="Arial" w:cs="Arial"/>
+          <w:b/>
+          <w:bCs/>
+          <w:sz w:val="36"/>
+          <w:szCs w:val="36"/>
+          <w:lang w:val="en-US"/>
+        </w:rPr>
+        <w:t>Distance</w:t>
+      </w:r>
+      <w:r>
+        <w:rPr>
+          <w:rFonts w:ascii="Arial" w:hAnsi="Arial" w:cs="Arial"/>
+          <w:b/>
+          <w:bCs/>
+          <w:sz w:val="36"/>
+          <w:szCs w:val="36"/>
+          <w:lang w:val="en-US"/>
+        </w:rPr>
+        <w:t xml:space="preserve"> to Health Tourism Institutions</w:t>
       </w:r>
     </w:p>
     <w:p>
@@ -253,7 +275,45 @@
           <w:szCs w:val="28"/>
           <w:lang w:val="en-US"/>
         </w:rPr>
-        <w:t>Influenced by my previous analysis, I wanted to know more about the health institutions in Istanbul.</w:t>
+        <w:t xml:space="preserve">Influenced by my previous </w:t>
+      </w:r>
+      <w:proofErr w:type="gramStart"/>
+      <w:r>
+        <w:rPr>
+          <w:rFonts w:ascii="Arial" w:hAnsi="Arial" w:cs="Arial"/>
+          <w:sz w:val="28"/>
+          <w:szCs w:val="28"/>
+          <w:lang w:val="en-US"/>
+        </w:rPr>
+        <w:t>analysis</w:t>
+      </w:r>
+      <w:r>
+        <w:rPr>
+          <w:rFonts w:ascii="Arial" w:hAnsi="Arial" w:cs="Arial"/>
+          <w:sz w:val="28"/>
+          <w:szCs w:val="28"/>
+          <w:lang w:val="en-US"/>
+        </w:rPr>
+        <w:t>(</w:t>
+      </w:r>
+      <w:proofErr w:type="gramEnd"/>
+      <w:r>
+        <w:rPr>
+          <w:rFonts w:ascii="Arial" w:hAnsi="Arial" w:cs="Arial"/>
+          <w:sz w:val="28"/>
+          <w:szCs w:val="28"/>
+          <w:lang w:val="en-US"/>
+        </w:rPr>
+        <w:t>)</w:t>
+      </w:r>
+      <w:r>
+        <w:rPr>
+          <w:rFonts w:ascii="Arial" w:hAnsi="Arial" w:cs="Arial"/>
+          <w:sz w:val="28"/>
+          <w:szCs w:val="28"/>
+          <w:lang w:val="en-US"/>
+        </w:rPr>
+        <w:t>, I wanted to know more about the health institutions in Istanbul.</w:t>
       </w:r>
       <w:r>
         <w:rPr>
@@ -384,7 +444,16 @@
           <w:szCs w:val="28"/>
           <w:lang w:val="en-US"/>
         </w:rPr>
-        <w:t xml:space="preserve"> would surely notice: the amount of people walking around with bloody scalps.</w:t>
+        <w:t xml:space="preserve"> would surely notice: the amount of people walking around with </w:t>
+      </w:r>
+      <w:r>
+        <w:rPr>
+          <w:rFonts w:ascii="Arial" w:hAnsi="Arial" w:cs="Arial"/>
+          <w:sz w:val="28"/>
+          <w:szCs w:val="28"/>
+          <w:lang w:val="en-US"/>
+        </w:rPr>
+        <w:t>bandages around their scalps.</w:t>
       </w:r>
     </w:p>
     <w:p>
@@ -468,7 +537,62 @@
           <w:szCs w:val="28"/>
           <w:lang w:val="en-US"/>
         </w:rPr>
-        <w:t>Health tourism (especially for hair follicle transplants) is big business in Turkey.</w:t>
+        <w:t>Health tourism (especially for hair</w:t>
+      </w:r>
+      <w:r>
+        <w:rPr>
+          <w:rFonts w:ascii="Arial" w:hAnsi="Arial" w:cs="Arial"/>
+          <w:i/>
+          <w:iCs/>
+          <w:sz w:val="28"/>
+          <w:szCs w:val="28"/>
+          <w:lang w:val="en-US"/>
+        </w:rPr>
+        <w:t xml:space="preserve"> </w:t>
+      </w:r>
+      <w:r>
+        <w:rPr>
+          <w:rFonts w:ascii="Arial" w:hAnsi="Arial" w:cs="Arial"/>
+          <w:i/>
+          <w:iCs/>
+          <w:sz w:val="28"/>
+          <w:szCs w:val="28"/>
+          <w:lang w:val="en-US"/>
+        </w:rPr>
+        <w:t xml:space="preserve">transplants) </w:t>
+      </w:r>
+      <w:r>
+        <w:rPr>
+          <w:rFonts w:ascii="Arial" w:hAnsi="Arial" w:cs="Arial"/>
+          <w:i/>
+          <w:iCs/>
+          <w:sz w:val="28"/>
+          <w:szCs w:val="28"/>
+          <w:lang w:val="en-US"/>
+        </w:rPr>
+        <w:t xml:space="preserve">was big </w:t>
+      </w:r>
+      <w:r>
+        <w:rPr>
+          <w:rFonts w:ascii="Arial" w:hAnsi="Arial" w:cs="Arial"/>
+          <w:i/>
+          <w:iCs/>
+          <w:sz w:val="28"/>
+          <w:szCs w:val="28"/>
+          <w:lang w:val="en-US"/>
+        </w:rPr>
+        <w:t>business in</w:t>
+      </w:r>
+      <w:r>
+        <w:rPr>
+          <w:rFonts w:ascii="Arial" w:hAnsi="Arial" w:cs="Arial"/>
+          <w:i/>
+          <w:iCs/>
+          <w:sz w:val="28"/>
+          <w:szCs w:val="28"/>
+          <w:lang w:val="en-US"/>
+        </w:rPr>
+        <w:t xml:space="preserve"> Istanbul.</w:t>
       </w:r>
     </w:p>
     <w:p>
@@ -505,7 +629,7 @@
           <w:szCs w:val="28"/>
           <w:lang w:val="en-US"/>
         </w:rPr>
-        <w:t xml:space="preserve"> Istanbul is a hotspot for health tourism. There are many aesthetics clinics and hair transplant centers throughout the city. Their customers are mostly foreigners and tourists that are looking to sneak in </w:t>
+        <w:t xml:space="preserve"> Istanbul is a hotspot for health tourism. There are many aesthetics clinics and hair transplant centers throughout the city. Their customers are mostly tourists that are looking to sneak in </w:t>
       </w:r>
       <w:proofErr w:type="gramStart"/>
       <w:r>
@@ -525,7 +649,16 @@
           <w:szCs w:val="28"/>
           <w:lang w:val="en-US"/>
         </w:rPr>
-        <w:t xml:space="preserve"> cosmetics-related medical procedure into their vacation time.</w:t>
+        <w:t xml:space="preserve"> cosmetics-related medical procedure into their vacation time</w:t>
+      </w:r>
+      <w:r>
+        <w:rPr>
+          <w:rFonts w:ascii="Arial" w:hAnsi="Arial" w:cs="Arial"/>
+          <w:sz w:val="28"/>
+          <w:szCs w:val="28"/>
+          <w:lang w:val="en-US"/>
+        </w:rPr>
+        <w:t>. Among these operations, hair transplant is the most popular one.</w:t>
       </w:r>
     </w:p>
     <w:p>
@@ -598,20 +731,127 @@
           <w:szCs w:val="28"/>
           <w:lang w:val="en-US"/>
         </w:rPr>
-        <w:t xml:space="preserve"> if I can see </w:t>
-      </w:r>
-      <w:r>
-        <w:rPr>
-          <w:rFonts w:ascii="Arial" w:hAnsi="Arial" w:cs="Arial"/>
-          <w:sz w:val="28"/>
-          <w:szCs w:val="28"/>
-          <w:lang w:val="en-US"/>
-        </w:rPr>
-        <w:t>the effects of health tourism related institutions on the overall tourism economy of the city.</w:t>
-      </w:r>
-    </w:p>
-    <w:p>
-      <w:pPr>
+        <w:t xml:space="preserve"> if I </w:t>
+      </w:r>
+      <w:r>
+        <w:rPr>
+          <w:rFonts w:ascii="Arial" w:hAnsi="Arial" w:cs="Arial"/>
+          <w:sz w:val="28"/>
+          <w:szCs w:val="28"/>
+          <w:lang w:val="en-US"/>
+        </w:rPr>
+        <w:t>can somehow analyze</w:t>
+      </w:r>
+      <w:r>
+        <w:rPr>
+          <w:rFonts w:ascii="Arial" w:hAnsi="Arial" w:cs="Arial"/>
+          <w:sz w:val="28"/>
+          <w:szCs w:val="28"/>
+          <w:lang w:val="en-US"/>
+        </w:rPr>
+        <w:t xml:space="preserve"> </w:t>
+      </w:r>
+      <w:r>
+        <w:rPr>
+          <w:rFonts w:ascii="Arial" w:hAnsi="Arial" w:cs="Arial"/>
+          <w:sz w:val="28"/>
+          <w:szCs w:val="28"/>
+          <w:lang w:val="en-US"/>
+        </w:rPr>
+        <w:t xml:space="preserve">the </w:t>
+      </w:r>
+      <w:r>
+        <w:rPr>
+          <w:rFonts w:ascii="Arial" w:hAnsi="Arial" w:cs="Arial"/>
+          <w:sz w:val="28"/>
+          <w:szCs w:val="28"/>
+          <w:lang w:val="en-US"/>
+        </w:rPr>
+        <w:t>interaction</w:t>
+      </w:r>
+      <w:r>
+        <w:rPr>
+          <w:rFonts w:ascii="Arial" w:hAnsi="Arial" w:cs="Arial"/>
+          <w:sz w:val="28"/>
+          <w:szCs w:val="28"/>
+          <w:lang w:val="en-US"/>
+        </w:rPr>
+        <w:t xml:space="preserve"> of health tourism related institutions</w:t>
+      </w:r>
+      <w:r>
+        <w:rPr>
+          <w:rFonts w:ascii="Arial" w:hAnsi="Arial" w:cs="Arial"/>
+          <w:sz w:val="28"/>
+          <w:szCs w:val="28"/>
+          <w:lang w:val="en-US"/>
+        </w:rPr>
+        <w:t xml:space="preserve"> with</w:t>
+      </w:r>
+      <w:r>
+        <w:rPr>
+          <w:rFonts w:ascii="Arial" w:hAnsi="Arial" w:cs="Arial"/>
+          <w:sz w:val="28"/>
+          <w:szCs w:val="28"/>
+          <w:lang w:val="en-US"/>
+        </w:rPr>
+        <w:t xml:space="preserve"> the overall tourism economy of the city.</w:t>
+      </w:r>
+    </w:p>
+    <w:p>
+      <w:pPr>
+        <w:rPr>
+          <w:rFonts w:ascii="Arial" w:hAnsi="Arial" w:cs="Arial"/>
+          <w:sz w:val="28"/>
+          <w:szCs w:val="28"/>
+          <w:lang w:val="en-US"/>
+        </w:rPr>
+      </w:pPr>
+      <w:r>
+        <w:rPr>
+          <w:rFonts w:ascii="Arial" w:hAnsi="Arial" w:cs="Arial"/>
+          <w:sz w:val="28"/>
+          <w:szCs w:val="28"/>
+          <w:lang w:val="en-US"/>
+        </w:rPr>
+        <w:t xml:space="preserve">As in other </w:t>
+      </w:r>
+      <w:r>
+        <w:rPr>
+          <w:rFonts w:ascii="Arial" w:hAnsi="Arial" w:cs="Arial"/>
+          <w:sz w:val="28"/>
+          <w:szCs w:val="28"/>
+          <w:lang w:val="en-US"/>
+        </w:rPr>
+        <w:t>tourism hotspots</w:t>
+      </w:r>
+      <w:r>
+        <w:rPr>
+          <w:rFonts w:ascii="Arial" w:hAnsi="Arial" w:cs="Arial"/>
+          <w:sz w:val="28"/>
+          <w:szCs w:val="28"/>
+          <w:lang w:val="en-US"/>
+        </w:rPr>
+        <w:t>, Airbnb rentals are a very popular choice of accommodation for tourists</w:t>
+      </w:r>
+      <w:r>
+        <w:rPr>
+          <w:rFonts w:ascii="Arial" w:hAnsi="Arial" w:cs="Arial"/>
+          <w:sz w:val="28"/>
+          <w:szCs w:val="28"/>
+          <w:lang w:val="en-US"/>
+        </w:rPr>
+        <w:t xml:space="preserve"> in Istanbul</w:t>
+      </w:r>
+      <w:r>
+        <w:rPr>
+          <w:rFonts w:ascii="Arial" w:hAnsi="Arial" w:cs="Arial"/>
+          <w:sz w:val="28"/>
+          <w:szCs w:val="28"/>
+          <w:lang w:val="en-US"/>
+        </w:rPr>
+        <w:t xml:space="preserve">. </w:t>
+      </w:r>
+      <w:r>
         <w:rPr>
           <w:rFonts w:ascii="Arial" w:hAnsi="Arial" w:cs="Arial"/>
           <w:b/>
@@ -620,52 +860,9 @@
           <w:szCs w:val="28"/>
           <w:lang w:val="en-US"/>
         </w:rPr>
-      </w:pPr>
-      <w:r>
-        <w:rPr>
-          <w:rFonts w:ascii="Arial" w:hAnsi="Arial" w:cs="Arial"/>
-          <w:sz w:val="28"/>
-          <w:szCs w:val="28"/>
-          <w:lang w:val="en-US"/>
-        </w:rPr>
-        <w:t xml:space="preserve">As in other </w:t>
-      </w:r>
-      <w:r>
-        <w:rPr>
-          <w:rFonts w:ascii="Arial" w:hAnsi="Arial" w:cs="Arial"/>
-          <w:sz w:val="28"/>
-          <w:szCs w:val="28"/>
-          <w:lang w:val="en-US"/>
-        </w:rPr>
-        <w:t>tourism hotspots</w:t>
-      </w:r>
-      <w:r>
-        <w:rPr>
-          <w:rFonts w:ascii="Arial" w:hAnsi="Arial" w:cs="Arial"/>
-          <w:sz w:val="28"/>
-          <w:szCs w:val="28"/>
-          <w:lang w:val="en-US"/>
-        </w:rPr>
-        <w:t>, Airbnb rentals are a very popular choice of accommodation for tourists</w:t>
-      </w:r>
-      <w:r>
-        <w:rPr>
-          <w:rFonts w:ascii="Arial" w:hAnsi="Arial" w:cs="Arial"/>
-          <w:sz w:val="28"/>
-          <w:szCs w:val="28"/>
-          <w:lang w:val="en-US"/>
-        </w:rPr>
-        <w:t xml:space="preserve"> in Istanbul</w:t>
-      </w:r>
-      <w:r>
-        <w:rPr>
-          <w:rFonts w:ascii="Arial" w:hAnsi="Arial" w:cs="Arial"/>
-          <w:sz w:val="28"/>
-          <w:szCs w:val="28"/>
-          <w:lang w:val="en-US"/>
-        </w:rPr>
-        <w:t xml:space="preserve">. </w:t>
-      </w:r>
+        <w:t xml:space="preserve">Perhaps I could find </w:t>
+      </w:r>
+      <w:proofErr w:type="gramStart"/>
       <w:r>
         <w:rPr>
           <w:rFonts w:ascii="Arial" w:hAnsi="Arial" w:cs="Arial"/>
@@ -675,9 +872,9 @@
           <w:szCs w:val="28"/>
           <w:lang w:val="en-US"/>
         </w:rPr>
-        <w:t xml:space="preserve">Perhaps I could find </w:t>
-      </w:r>
-      <w:proofErr w:type="gramStart"/>
+        <w:t>some kind of a</w:t>
+      </w:r>
+      <w:proofErr w:type="gramEnd"/>
       <w:r>
         <w:rPr>
           <w:rFonts w:ascii="Arial" w:hAnsi="Arial" w:cs="Arial"/>
@@ -687,9 +884,8 @@
           <w:szCs w:val="28"/>
           <w:lang w:val="en-US"/>
         </w:rPr>
-        <w:t>some kind of a</w:t>
-      </w:r>
-      <w:proofErr w:type="gramEnd"/>
+        <w:t xml:space="preserve"> linear or monotonic relationship in between the price of an Airbnb rental and its closeness to a health tourism institution?</w:t>
+      </w:r>
       <w:r>
         <w:rPr>
           <w:rFonts w:ascii="Arial" w:hAnsi="Arial" w:cs="Arial"/>
@@ -699,7 +895,43 @@
           <w:szCs w:val="28"/>
           <w:lang w:val="en-US"/>
         </w:rPr>
-        <w:t xml:space="preserve"> linear or monotonic relationship in between the price of an Airbnb rental and its closeness to a health tourism institution?</w:t>
+        <w:t xml:space="preserve"> </w:t>
+      </w:r>
+      <w:r>
+        <w:rPr>
+          <w:rFonts w:ascii="Arial" w:hAnsi="Arial" w:cs="Arial"/>
+          <w:sz w:val="28"/>
+          <w:szCs w:val="28"/>
+          <w:lang w:val="en-US"/>
+        </w:rPr>
+        <w:t>Since health tourism is a big reason why people come to Istanbul, it might be possible to see that closeness to health tourism related institutions</w:t>
+      </w:r>
+      <w:r>
+        <w:rPr>
+          <w:rFonts w:ascii="Arial" w:hAnsi="Arial" w:cs="Arial"/>
+          <w:sz w:val="28"/>
+          <w:szCs w:val="28"/>
+          <w:lang w:val="en-US"/>
+        </w:rPr>
+        <w:t xml:space="preserve"> is </w:t>
+      </w:r>
+      <w:r>
+        <w:rPr>
+          <w:rFonts w:ascii="Arial" w:hAnsi="Arial" w:cs="Arial"/>
+          <w:sz w:val="28"/>
+          <w:szCs w:val="28"/>
+          <w:lang w:val="en-US"/>
+        </w:rPr>
+        <w:t>correlated</w:t>
+      </w:r>
+      <w:r>
+        <w:rPr>
+          <w:rFonts w:ascii="Arial" w:hAnsi="Arial" w:cs="Arial"/>
+          <w:sz w:val="28"/>
+          <w:szCs w:val="28"/>
+          <w:lang w:val="en-US"/>
+        </w:rPr>
+        <w:t xml:space="preserve"> with higher rents.</w:t>
       </w:r>
     </w:p>
     <w:p>
@@ -722,6 +954,7 @@
           <w:szCs w:val="32"/>
           <w:lang w:val="en-US"/>
         </w:rPr>
+        <w:lastRenderedPageBreak/>
         <w:t>The d</w:t>
       </w:r>
       <w:r>
@@ -779,17 +1012,7 @@
           <w:szCs w:val="28"/>
           <w:lang w:val="en-US"/>
         </w:rPr>
-        <w:t xml:space="preserve"> and </w:t>
-      </w:r>
-      <w:r>
-        <w:rPr>
-          <w:rFonts w:ascii="Arial" w:hAnsi="Arial" w:cs="Arial"/>
-          <w:sz w:val="28"/>
-          <w:szCs w:val="28"/>
-          <w:lang w:val="en-US"/>
-        </w:rPr>
-        <w:lastRenderedPageBreak/>
-        <w:t>Airbnb rentals</w:t>
+        <w:t xml:space="preserve"> and Airbnb rentals</w:t>
       </w:r>
       <w:r>
         <w:rPr>
@@ -1027,25 +1250,7 @@
           <w:szCs w:val="28"/>
           <w:lang w:val="en-US"/>
         </w:rPr>
-        <w:t xml:space="preserve">As it can be seen on the </w:t>
-      </w:r>
-      <w:r>
-        <w:rPr>
-          <w:rFonts w:ascii="Arial" w:hAnsi="Arial" w:cs="Arial"/>
-          <w:sz w:val="28"/>
-          <w:szCs w:val="28"/>
-          <w:lang w:val="en-US"/>
-        </w:rPr>
-        <w:t xml:space="preserve">district level </w:t>
-      </w:r>
-      <w:r>
-        <w:rPr>
-          <w:rFonts w:ascii="Arial" w:hAnsi="Arial" w:cs="Arial"/>
-          <w:sz w:val="28"/>
-          <w:szCs w:val="28"/>
-          <w:lang w:val="en-US"/>
-        </w:rPr>
-        <w:t xml:space="preserve">choropleth map above, health tourism related institutions in Istanbul seem to be congregated around central and southern districts such as </w:t>
+        <w:t xml:space="preserve">As it can be seen on the choropleth map above, health tourism related institutions in Istanbul seem to be congregated around central and southern districts such as </w:t>
       </w:r>
       <w:proofErr w:type="spellStart"/>
       <w:r>
@@ -1208,7 +1413,17 @@
           <w:szCs w:val="28"/>
           <w:lang w:val="en-US"/>
         </w:rPr>
-        <w:t xml:space="preserve"> The districts that lie on the southern shoreline of the European </w:t>
+        <w:t xml:space="preserve"> The districts that lie </w:t>
+      </w:r>
+      <w:r>
+        <w:rPr>
+          <w:rFonts w:ascii="Arial" w:hAnsi="Arial" w:cs="Arial"/>
+          <w:sz w:val="28"/>
+          <w:szCs w:val="28"/>
+          <w:lang w:val="en-US"/>
+        </w:rPr>
+        <w:lastRenderedPageBreak/>
+        <w:t xml:space="preserve">on the southern shoreline of the European </w:t>
       </w:r>
       <w:r>
         <w:rPr>
@@ -1245,237 +1460,299 @@
           <w:szCs w:val="28"/>
           <w:lang w:val="en-US"/>
         </w:rPr>
-        <w:t xml:space="preserve">Looking at the distribution of health tourism related institutions on an individual level seems to confirm our previous statement related to their </w:t>
-      </w:r>
-      <w:r>
-        <w:rPr>
-          <w:rFonts w:ascii="Arial" w:hAnsi="Arial" w:cs="Arial"/>
+        <w:t xml:space="preserve">Looking at the distribution of health tourism related institutions on an individual level </w:t>
+      </w:r>
+      <w:r>
+        <w:rPr>
+          <w:rFonts w:ascii="Arial" w:hAnsi="Arial" w:cs="Arial"/>
+          <w:sz w:val="28"/>
+          <w:szCs w:val="28"/>
+          <w:lang w:val="en-US"/>
+        </w:rPr>
+        <w:t>confirms</w:t>
+      </w:r>
+      <w:r>
+        <w:rPr>
+          <w:rFonts w:ascii="Arial" w:hAnsi="Arial" w:cs="Arial"/>
+          <w:sz w:val="28"/>
+          <w:szCs w:val="28"/>
+          <w:lang w:val="en-US"/>
+        </w:rPr>
+        <w:t xml:space="preserve"> our previous statement related to their distribution. Even within</w:t>
+      </w:r>
+      <w:r>
+        <w:rPr>
+          <w:rFonts w:ascii="Arial" w:hAnsi="Arial" w:cs="Arial"/>
+          <w:sz w:val="28"/>
+          <w:szCs w:val="28"/>
+          <w:lang w:val="en-US"/>
+        </w:rPr>
+        <w:t xml:space="preserve"> the</w:t>
+      </w:r>
+      <w:r>
+        <w:rPr>
+          <w:rFonts w:ascii="Arial" w:hAnsi="Arial" w:cs="Arial"/>
+          <w:sz w:val="28"/>
+          <w:szCs w:val="28"/>
+          <w:lang w:val="en-US"/>
+        </w:rPr>
+        <w:t xml:space="preserve"> southern districts, most health tourism related institutions congregate around the southern shoreline. There are very few institutions that are outside the central southern cluster.</w:t>
+      </w:r>
+    </w:p>
+    <w:p>
+      <w:pPr>
+        <w:rPr>
+          <w:rFonts w:ascii="Arial" w:hAnsi="Arial" w:cs="Arial"/>
+          <w:sz w:val="28"/>
+          <w:szCs w:val="28"/>
+          <w:lang w:val="en-US"/>
+        </w:rPr>
+      </w:pPr>
+      <w:r>
+        <w:rPr>
+          <w:rFonts w:ascii="Arial" w:hAnsi="Arial" w:cs="Arial"/>
+          <w:sz w:val="28"/>
+          <w:szCs w:val="28"/>
+          <w:lang w:val="en-US"/>
+        </w:rPr>
+        <w:t xml:space="preserve">These results are hardly shocking when we consider that the gravity center of Istanbul, at least tourism wise, lies on the </w:t>
+      </w:r>
+      <w:r>
+        <w:rPr>
+          <w:rFonts w:ascii="Arial" w:hAnsi="Arial" w:cs="Arial"/>
+          <w:sz w:val="28"/>
+          <w:szCs w:val="28"/>
+          <w:lang w:val="en-US"/>
+        </w:rPr>
+        <w:t>s</w:t>
+      </w:r>
+      <w:r>
+        <w:rPr>
+          <w:rFonts w:ascii="Arial" w:hAnsi="Arial" w:cs="Arial"/>
+          <w:sz w:val="28"/>
+          <w:szCs w:val="28"/>
+          <w:lang w:val="en-US"/>
+        </w:rPr>
+        <w:t>outh</w:t>
+      </w:r>
+      <w:r>
+        <w:rPr>
+          <w:rFonts w:ascii="Arial" w:hAnsi="Arial" w:cs="Arial"/>
+          <w:sz w:val="28"/>
+          <w:szCs w:val="28"/>
+          <w:lang w:val="en-US"/>
+        </w:rPr>
+        <w:t xml:space="preserve">ern </w:t>
+      </w:r>
+      <w:r>
+        <w:rPr>
+          <w:rFonts w:ascii="Arial" w:hAnsi="Arial" w:cs="Arial"/>
+          <w:sz w:val="28"/>
+          <w:szCs w:val="28"/>
+          <w:lang w:val="en-US"/>
+        </w:rPr>
+        <w:t>edge</w:t>
+      </w:r>
+      <w:r>
+        <w:rPr>
+          <w:rFonts w:ascii="Arial" w:hAnsi="Arial" w:cs="Arial"/>
+          <w:sz w:val="28"/>
+          <w:szCs w:val="28"/>
+          <w:lang w:val="en-US"/>
+        </w:rPr>
+        <w:t xml:space="preserve"> of the city</w:t>
+      </w:r>
+      <w:r>
+        <w:rPr>
+          <w:rFonts w:ascii="Arial" w:hAnsi="Arial" w:cs="Arial"/>
+          <w:sz w:val="28"/>
+          <w:szCs w:val="28"/>
+          <w:lang w:val="en-US"/>
+        </w:rPr>
+        <w:t xml:space="preserve">. These are the </w:t>
+      </w:r>
+      <w:r>
+        <w:rPr>
+          <w:rFonts w:ascii="Arial" w:hAnsi="Arial" w:cs="Arial"/>
+          <w:sz w:val="28"/>
+          <w:szCs w:val="28"/>
+          <w:lang w:val="en-US"/>
+        </w:rPr>
+        <w:t xml:space="preserve">districts </w:t>
+      </w:r>
+      <w:r>
+        <w:rPr>
+          <w:rFonts w:ascii="Arial" w:hAnsi="Arial" w:cs="Arial"/>
+          <w:sz w:val="28"/>
+          <w:szCs w:val="28"/>
+          <w:lang w:val="en-US"/>
+        </w:rPr>
+        <w:t xml:space="preserve">that are most frequented by </w:t>
+      </w:r>
+      <w:r>
+        <w:rPr>
+          <w:rFonts w:ascii="Arial" w:hAnsi="Arial" w:cs="Arial"/>
+          <w:sz w:val="28"/>
+          <w:szCs w:val="28"/>
+          <w:lang w:val="en-US"/>
+        </w:rPr>
+        <w:t>tourists and</w:t>
+      </w:r>
+      <w:r>
+        <w:rPr>
+          <w:rFonts w:ascii="Arial" w:hAnsi="Arial" w:cs="Arial"/>
+          <w:sz w:val="28"/>
+          <w:szCs w:val="28"/>
+          <w:lang w:val="en-US"/>
+        </w:rPr>
+        <w:t xml:space="preserve"> operating a health tourism related clinic around tourist hotspots make</w:t>
+      </w:r>
+      <w:r>
+        <w:rPr>
+          <w:rFonts w:ascii="Arial" w:hAnsi="Arial" w:cs="Arial"/>
+          <w:sz w:val="28"/>
+          <w:szCs w:val="28"/>
+          <w:lang w:val="en-US"/>
+        </w:rPr>
+        <w:t>s</w:t>
+      </w:r>
+      <w:r>
+        <w:rPr>
+          <w:rFonts w:ascii="Arial" w:hAnsi="Arial" w:cs="Arial"/>
+          <w:sz w:val="28"/>
+          <w:szCs w:val="28"/>
+          <w:lang w:val="en-US"/>
+        </w:rPr>
+        <w:t xml:space="preserve"> sense.</w:t>
+      </w:r>
+    </w:p>
+    <w:p>
+      <w:pPr>
+        <w:rPr>
+          <w:rFonts w:ascii="Arial" w:hAnsi="Arial" w:cs="Arial"/>
+          <w:sz w:val="28"/>
+          <w:szCs w:val="28"/>
+          <w:lang w:val="en-US"/>
+        </w:rPr>
+      </w:pPr>
+      <w:r>
+        <w:rPr>
+          <w:rFonts w:ascii="Arial" w:hAnsi="Arial" w:cs="Arial"/>
+          <w:sz w:val="28"/>
+          <w:szCs w:val="28"/>
+          <w:lang w:val="en-US"/>
+        </w:rPr>
+        <w:t xml:space="preserve">Perhaps </w:t>
+      </w:r>
+      <w:r>
+        <w:rPr>
+          <w:rFonts w:ascii="Arial" w:hAnsi="Arial" w:cs="Arial"/>
+          <w:sz w:val="28"/>
+          <w:szCs w:val="28"/>
+          <w:lang w:val="en-US"/>
+        </w:rPr>
+        <w:t>delving deeper into the specifics of this spatial distribution can help us gain a deeper insight about the topic before moving on. Considering this,</w:t>
+      </w:r>
+      <w:r>
+        <w:rPr>
+          <w:rFonts w:ascii="Arial" w:hAnsi="Arial" w:cs="Arial"/>
+          <w:sz w:val="28"/>
+          <w:szCs w:val="28"/>
+          <w:lang w:val="en-US"/>
+        </w:rPr>
+        <w:t xml:space="preserve"> we can look at how the number of institutions related to health tourism within a district relates to </w:t>
+      </w:r>
+      <w:r>
+        <w:rPr>
+          <w:rFonts w:ascii="Arial" w:hAnsi="Arial" w:cs="Arial"/>
+          <w:sz w:val="28"/>
+          <w:szCs w:val="28"/>
+          <w:lang w:val="en-US"/>
+        </w:rPr>
+        <w:t>some</w:t>
+      </w:r>
+      <w:r>
+        <w:rPr>
+          <w:rFonts w:ascii="Arial" w:hAnsi="Arial" w:cs="Arial"/>
+          <w:sz w:val="28"/>
+          <w:szCs w:val="28"/>
+          <w:lang w:val="en-US"/>
+        </w:rPr>
+        <w:t xml:space="preserve"> other</w:t>
+      </w:r>
+      <w:r>
+        <w:rPr>
+          <w:rFonts w:ascii="Arial" w:hAnsi="Arial" w:cs="Arial"/>
+          <w:sz w:val="28"/>
+          <w:szCs w:val="28"/>
+          <w:lang w:val="en-US"/>
+        </w:rPr>
+        <w:t xml:space="preserve"> </w:t>
+      </w:r>
+      <w:r>
+        <w:rPr>
+          <w:rFonts w:ascii="Arial" w:hAnsi="Arial" w:cs="Arial"/>
+          <w:sz w:val="28"/>
+          <w:szCs w:val="28"/>
+          <w:lang w:val="en-US"/>
+        </w:rPr>
+        <w:t xml:space="preserve">statistics </w:t>
+      </w:r>
+      <w:r>
+        <w:rPr>
+          <w:rFonts w:ascii="Arial" w:hAnsi="Arial" w:cs="Arial"/>
+          <w:sz w:val="28"/>
+          <w:szCs w:val="28"/>
+          <w:lang w:val="en-US"/>
+        </w:rPr>
+        <w:t>such as population and yearly average household income.</w:t>
+      </w:r>
+      <w:r>
+        <w:rPr>
+          <w:rFonts w:ascii="Arial" w:hAnsi="Arial" w:cs="Arial"/>
+          <w:sz w:val="28"/>
+          <w:szCs w:val="28"/>
+          <w:lang w:val="en-US"/>
+        </w:rPr>
+        <w:t xml:space="preserve"> We can use </w:t>
+      </w:r>
+      <w:r>
+        <w:rPr>
+          <w:rFonts w:ascii="Arial" w:hAnsi="Arial" w:cs="Arial"/>
+          <w:sz w:val="28"/>
+          <w:szCs w:val="28"/>
+          <w:lang w:val="en-US"/>
+        </w:rPr>
+        <w:t>a scatterplot to investigate the relationship in between these</w:t>
+      </w:r>
+      <w:r>
+        <w:rPr>
+          <w:rFonts w:ascii="Arial" w:hAnsi="Arial" w:cs="Arial"/>
+          <w:sz w:val="28"/>
+          <w:szCs w:val="28"/>
+          <w:lang w:val="en-US"/>
+        </w:rPr>
+        <w:t xml:space="preserve"> variables.</w:t>
+      </w:r>
+    </w:p>
+    <w:p>
+      <w:pPr>
+        <w:rPr>
+          <w:rFonts w:ascii="Arial" w:hAnsi="Arial" w:cs="Arial"/>
+          <w:sz w:val="28"/>
+          <w:szCs w:val="28"/>
+          <w:lang w:val="en-US"/>
+        </w:rPr>
+      </w:pPr>
+      <w:r>
+        <w:rPr>
+          <w:rFonts w:ascii="Arial" w:hAnsi="Arial" w:cs="Arial"/>
+          <w:noProof/>
           <w:sz w:val="28"/>
           <w:szCs w:val="28"/>
           <w:lang w:val="en-US"/>
         </w:rPr>
         <w:lastRenderedPageBreak/>
-        <w:t>distribution. Even within southern districts, most health tourism related institutions congregate around the southern shoreline. There are very few institutions that are outside the central southern cluster.</w:t>
-      </w:r>
-    </w:p>
-    <w:p>
-      <w:pPr>
-        <w:rPr>
-          <w:rFonts w:ascii="Arial" w:hAnsi="Arial" w:cs="Arial"/>
-          <w:sz w:val="28"/>
-          <w:szCs w:val="28"/>
-          <w:lang w:val="en-US"/>
-        </w:rPr>
-      </w:pPr>
-      <w:r>
-        <w:rPr>
-          <w:rFonts w:ascii="Arial" w:hAnsi="Arial" w:cs="Arial"/>
-          <w:sz w:val="28"/>
-          <w:szCs w:val="28"/>
-          <w:lang w:val="en-US"/>
-        </w:rPr>
-        <w:t xml:space="preserve">These results are hardly shocking when we consider that the gravity center of Istanbul, at least tourism wise, lies on the </w:t>
-      </w:r>
-      <w:r>
-        <w:rPr>
-          <w:rFonts w:ascii="Arial" w:hAnsi="Arial" w:cs="Arial"/>
-          <w:sz w:val="28"/>
-          <w:szCs w:val="28"/>
-          <w:lang w:val="en-US"/>
-        </w:rPr>
-        <w:t>s</w:t>
-      </w:r>
-      <w:r>
-        <w:rPr>
-          <w:rFonts w:ascii="Arial" w:hAnsi="Arial" w:cs="Arial"/>
-          <w:sz w:val="28"/>
-          <w:szCs w:val="28"/>
-          <w:lang w:val="en-US"/>
-        </w:rPr>
-        <w:t>outh</w:t>
-      </w:r>
-      <w:r>
-        <w:rPr>
-          <w:rFonts w:ascii="Arial" w:hAnsi="Arial" w:cs="Arial"/>
-          <w:sz w:val="28"/>
-          <w:szCs w:val="28"/>
-          <w:lang w:val="en-US"/>
-        </w:rPr>
-        <w:t>ern tip</w:t>
-      </w:r>
-      <w:r>
-        <w:rPr>
-          <w:rFonts w:ascii="Arial" w:hAnsi="Arial" w:cs="Arial"/>
-          <w:sz w:val="28"/>
-          <w:szCs w:val="28"/>
-          <w:lang w:val="en-US"/>
-        </w:rPr>
-        <w:t xml:space="preserve"> of the city</w:t>
-      </w:r>
-      <w:r>
-        <w:rPr>
-          <w:rFonts w:ascii="Arial" w:hAnsi="Arial" w:cs="Arial"/>
-          <w:sz w:val="28"/>
-          <w:szCs w:val="28"/>
-          <w:lang w:val="en-US"/>
-        </w:rPr>
-        <w:t xml:space="preserve">. These are the </w:t>
-      </w:r>
-      <w:r>
-        <w:rPr>
-          <w:rFonts w:ascii="Arial" w:hAnsi="Arial" w:cs="Arial"/>
-          <w:sz w:val="28"/>
-          <w:szCs w:val="28"/>
-          <w:lang w:val="en-US"/>
-        </w:rPr>
-        <w:t xml:space="preserve">districts </w:t>
-      </w:r>
-      <w:r>
-        <w:rPr>
-          <w:rFonts w:ascii="Arial" w:hAnsi="Arial" w:cs="Arial"/>
-          <w:sz w:val="28"/>
-          <w:szCs w:val="28"/>
-          <w:lang w:val="en-US"/>
-        </w:rPr>
-        <w:t xml:space="preserve">that are most frequented by </w:t>
-      </w:r>
-      <w:r>
-        <w:rPr>
-          <w:rFonts w:ascii="Arial" w:hAnsi="Arial" w:cs="Arial"/>
-          <w:sz w:val="28"/>
-          <w:szCs w:val="28"/>
-          <w:lang w:val="en-US"/>
-        </w:rPr>
-        <w:t>tourists and</w:t>
-      </w:r>
-      <w:r>
-        <w:rPr>
-          <w:rFonts w:ascii="Arial" w:hAnsi="Arial" w:cs="Arial"/>
-          <w:sz w:val="28"/>
-          <w:szCs w:val="28"/>
-          <w:lang w:val="en-US"/>
-        </w:rPr>
-        <w:t xml:space="preserve"> operating a health tourism related clinic around tourist hotspots make</w:t>
-      </w:r>
-      <w:r>
-        <w:rPr>
-          <w:rFonts w:ascii="Arial" w:hAnsi="Arial" w:cs="Arial"/>
-          <w:sz w:val="28"/>
-          <w:szCs w:val="28"/>
-          <w:lang w:val="en-US"/>
-        </w:rPr>
-        <w:t>s</w:t>
-      </w:r>
-      <w:r>
-        <w:rPr>
-          <w:rFonts w:ascii="Arial" w:hAnsi="Arial" w:cs="Arial"/>
-          <w:sz w:val="28"/>
-          <w:szCs w:val="28"/>
-          <w:lang w:val="en-US"/>
-        </w:rPr>
-        <w:t xml:space="preserve"> sense.</w:t>
-      </w:r>
-    </w:p>
-    <w:p>
-      <w:pPr>
-        <w:rPr>
-          <w:rFonts w:ascii="Arial" w:hAnsi="Arial" w:cs="Arial"/>
-          <w:sz w:val="28"/>
-          <w:szCs w:val="28"/>
-          <w:lang w:val="en-US"/>
-        </w:rPr>
-      </w:pPr>
-      <w:r>
-        <w:rPr>
-          <w:rFonts w:ascii="Arial" w:hAnsi="Arial" w:cs="Arial"/>
-          <w:sz w:val="28"/>
-          <w:szCs w:val="28"/>
-          <w:lang w:val="en-US"/>
-        </w:rPr>
-        <w:t xml:space="preserve">Perhaps </w:t>
-      </w:r>
-      <w:r>
-        <w:rPr>
-          <w:rFonts w:ascii="Arial" w:hAnsi="Arial" w:cs="Arial"/>
-          <w:sz w:val="28"/>
-          <w:szCs w:val="28"/>
-          <w:lang w:val="en-US"/>
-        </w:rPr>
-        <w:t>delving deeper into the specifics of this spatial distribution can help us gain a deeper insight about the topic before moving on. Considering this,</w:t>
-      </w:r>
-      <w:r>
-        <w:rPr>
-          <w:rFonts w:ascii="Arial" w:hAnsi="Arial" w:cs="Arial"/>
-          <w:sz w:val="28"/>
-          <w:szCs w:val="28"/>
-          <w:lang w:val="en-US"/>
-        </w:rPr>
-        <w:t xml:space="preserve"> we can look at how the number of institutions related to health tourism within a district relates to </w:t>
-      </w:r>
-      <w:r>
-        <w:rPr>
-          <w:rFonts w:ascii="Arial" w:hAnsi="Arial" w:cs="Arial"/>
-          <w:sz w:val="28"/>
-          <w:szCs w:val="28"/>
-          <w:highlight w:val="yellow"/>
-          <w:lang w:val="en-US"/>
-        </w:rPr>
-        <w:t>some sta</w:t>
-      </w:r>
-      <w:r>
-        <w:rPr>
-          <w:rFonts w:ascii="Arial" w:hAnsi="Arial" w:cs="Arial"/>
-          <w:sz w:val="28"/>
-          <w:szCs w:val="28"/>
-          <w:lang w:val="en-US"/>
-        </w:rPr>
-        <w:t>ple statistics such as population and yearly average household income.</w:t>
-      </w:r>
-      <w:r>
-        <w:rPr>
-          <w:rFonts w:ascii="Arial" w:hAnsi="Arial" w:cs="Arial"/>
-          <w:sz w:val="28"/>
-          <w:szCs w:val="28"/>
-          <w:lang w:val="en-US"/>
-        </w:rPr>
-        <w:t xml:space="preserve"> We can use </w:t>
-      </w:r>
-      <w:r>
-        <w:rPr>
-          <w:rFonts w:ascii="Arial" w:hAnsi="Arial" w:cs="Arial"/>
-          <w:sz w:val="28"/>
-          <w:szCs w:val="28"/>
-          <w:lang w:val="en-US"/>
-        </w:rPr>
-        <w:t>a scatterplot to investigate the relationship in between these</w:t>
-      </w:r>
-      <w:r>
-        <w:rPr>
-          <w:rFonts w:ascii="Arial" w:hAnsi="Arial" w:cs="Arial"/>
-          <w:sz w:val="28"/>
-          <w:szCs w:val="28"/>
-          <w:lang w:val="en-US"/>
-        </w:rPr>
-        <w:t xml:space="preserve"> variables.</w:t>
-      </w:r>
-    </w:p>
-    <w:p>
-      <w:pPr>
-        <w:rPr>
-          <w:rFonts w:ascii="Arial" w:hAnsi="Arial" w:cs="Arial"/>
-          <w:sz w:val="28"/>
-          <w:szCs w:val="28"/>
-          <w:lang w:val="en-US"/>
-        </w:rPr>
-      </w:pPr>
-      <w:r>
-        <w:rPr>
-          <w:rFonts w:ascii="Arial" w:hAnsi="Arial" w:cs="Arial"/>
-          <w:noProof/>
-          <w:sz w:val="28"/>
-          <w:szCs w:val="28"/>
-          <w:lang w:val="en-US"/>
-        </w:rPr>
         <w:drawing>
           <wp:inline distT="0" distB="0" distL="0" distR="0" wp14:anchorId="763D6377" wp14:editId="2751BBB6">
             <wp:extent cx="5731510" cy="5367020"/>
@@ -1539,201 +1816,201 @@
           <w:szCs w:val="28"/>
           <w:lang w:val="en-US"/>
         </w:rPr>
+        <w:t>Two scatterplots that show the relationship in between the number of institutions related to health tourism</w:t>
+      </w:r>
+      <w:r>
+        <w:rPr>
+          <w:rFonts w:ascii="Arial" w:hAnsi="Arial" w:cs="Arial"/>
+          <w:i/>
+          <w:iCs/>
+          <w:sz w:val="28"/>
+          <w:szCs w:val="28"/>
+          <w:lang w:val="en-US"/>
+        </w:rPr>
+        <w:t xml:space="preserve"> (dependent variable)</w:t>
+      </w:r>
+      <w:r>
+        <w:rPr>
+          <w:rFonts w:ascii="Arial" w:hAnsi="Arial" w:cs="Arial"/>
+          <w:i/>
+          <w:iCs/>
+          <w:sz w:val="28"/>
+          <w:szCs w:val="28"/>
+          <w:lang w:val="en-US"/>
+        </w:rPr>
+        <w:t xml:space="preserve"> in a district and two </w:t>
+      </w:r>
+      <w:r>
+        <w:rPr>
+          <w:rFonts w:ascii="Arial" w:hAnsi="Arial" w:cs="Arial"/>
+          <w:i/>
+          <w:iCs/>
+          <w:sz w:val="28"/>
+          <w:szCs w:val="28"/>
+          <w:lang w:val="en-US"/>
+        </w:rPr>
+        <w:t xml:space="preserve">other </w:t>
+      </w:r>
+      <w:r>
+        <w:rPr>
+          <w:rFonts w:ascii="Arial" w:hAnsi="Arial" w:cs="Arial"/>
+          <w:i/>
+          <w:iCs/>
+          <w:sz w:val="28"/>
+          <w:szCs w:val="28"/>
+          <w:lang w:val="en-US"/>
+        </w:rPr>
+        <w:t xml:space="preserve">independent </w:t>
+      </w:r>
+      <w:r>
+        <w:rPr>
+          <w:rFonts w:ascii="Arial" w:hAnsi="Arial" w:cs="Arial"/>
+          <w:i/>
+          <w:iCs/>
+          <w:sz w:val="28"/>
+          <w:szCs w:val="28"/>
+          <w:lang w:val="en-US"/>
+        </w:rPr>
+        <w:t>variables.</w:t>
+      </w:r>
+      <w:r>
+        <w:rPr>
+          <w:rFonts w:ascii="Arial" w:hAnsi="Arial" w:cs="Arial"/>
+          <w:i/>
+          <w:iCs/>
+          <w:sz w:val="28"/>
+          <w:szCs w:val="28"/>
+          <w:lang w:val="en-US"/>
+        </w:rPr>
+        <w:t xml:space="preserve"> The dependent variable has no linear relationship whatsoever with population and somewhat of a mild positive linear relationship with yearly average household income.</w:t>
+      </w:r>
+    </w:p>
+    <w:p>
+      <w:pPr>
+        <w:rPr>
+          <w:rFonts w:ascii="Arial" w:hAnsi="Arial" w:cs="Arial"/>
+          <w:sz w:val="28"/>
+          <w:szCs w:val="28"/>
+          <w:lang w:val="en-US"/>
+        </w:rPr>
+      </w:pPr>
+      <w:r>
+        <w:rPr>
+          <w:rFonts w:ascii="Arial" w:hAnsi="Arial" w:cs="Arial"/>
+          <w:sz w:val="28"/>
+          <w:szCs w:val="28"/>
+          <w:lang w:val="en-US"/>
+        </w:rPr>
+        <w:t xml:space="preserve">What we discover is that there is practically no linear relationship </w:t>
+      </w:r>
+      <w:r>
+        <w:rPr>
+          <w:rFonts w:ascii="Arial" w:hAnsi="Arial" w:cs="Arial"/>
+          <w:sz w:val="28"/>
+          <w:szCs w:val="28"/>
+          <w:lang w:val="en-US"/>
+        </w:rPr>
+        <w:t xml:space="preserve">in between the population of a district and the number of health tourism related institutions that same district has. </w:t>
+      </w:r>
+      <w:r>
+        <w:rPr>
+          <w:rFonts w:ascii="Arial" w:hAnsi="Arial" w:cs="Arial"/>
+          <w:sz w:val="28"/>
+          <w:szCs w:val="28"/>
+          <w:lang w:val="en-US"/>
+        </w:rPr>
+        <w:t xml:space="preserve">Considering this, the fact </w:t>
+      </w:r>
+      <w:r>
+        <w:rPr>
+          <w:rFonts w:ascii="Arial" w:hAnsi="Arial" w:cs="Arial"/>
+          <w:sz w:val="28"/>
+          <w:szCs w:val="28"/>
+          <w:lang w:val="en-US"/>
+        </w:rPr>
+        <w:t xml:space="preserve">that the </w:t>
+      </w:r>
+      <w:r>
+        <w:rPr>
+          <w:rFonts w:ascii="Arial" w:hAnsi="Arial" w:cs="Arial"/>
+          <w:sz w:val="28"/>
+          <w:szCs w:val="28"/>
+          <w:lang w:val="en-US"/>
+        </w:rPr>
+        <w:t xml:space="preserve">southern districts are also population hotspots </w:t>
+      </w:r>
+      <w:r>
+        <w:rPr>
+          <w:rFonts w:ascii="Arial" w:hAnsi="Arial" w:cs="Arial"/>
+          <w:sz w:val="28"/>
+          <w:szCs w:val="28"/>
+          <w:lang w:val="en-US"/>
+        </w:rPr>
+        <w:t xml:space="preserve">does not seem to be relevant. However, there appears to be a mild linear relationship in between the yearly average household income of a </w:t>
+      </w:r>
+      <w:r>
+        <w:rPr>
+          <w:rFonts w:ascii="Arial" w:hAnsi="Arial" w:cs="Arial"/>
+          <w:sz w:val="28"/>
+          <w:szCs w:val="28"/>
+          <w:lang w:val="en-US"/>
+        </w:rPr>
+        <w:t xml:space="preserve">district and the number of </w:t>
+      </w:r>
+      <w:r>
+        <w:rPr>
+          <w:rFonts w:ascii="Arial" w:hAnsi="Arial" w:cs="Arial"/>
+          <w:sz w:val="28"/>
+          <w:szCs w:val="28"/>
+          <w:lang w:val="en-US"/>
+        </w:rPr>
+        <w:t xml:space="preserve">health tourism related institutions that </w:t>
+      </w:r>
+      <w:r>
+        <w:rPr>
+          <w:rFonts w:ascii="Arial" w:hAnsi="Arial" w:cs="Arial"/>
+          <w:sz w:val="28"/>
+          <w:szCs w:val="28"/>
+          <w:lang w:val="en-US"/>
+        </w:rPr>
+        <w:t xml:space="preserve">the </w:t>
+      </w:r>
+      <w:r>
+        <w:rPr>
+          <w:rFonts w:ascii="Arial" w:hAnsi="Arial" w:cs="Arial"/>
+          <w:sz w:val="28"/>
+          <w:szCs w:val="28"/>
+          <w:lang w:val="en-US"/>
+        </w:rPr>
+        <w:t xml:space="preserve">same </w:t>
+      </w:r>
+      <w:r>
+        <w:rPr>
+          <w:rFonts w:ascii="Arial" w:hAnsi="Arial" w:cs="Arial"/>
+          <w:sz w:val="28"/>
+          <w:szCs w:val="28"/>
+          <w:lang w:val="en-US"/>
+        </w:rPr>
+        <w:t xml:space="preserve">district houses. </w:t>
+      </w:r>
+    </w:p>
+    <w:p>
+      <w:pPr>
+        <w:rPr>
+          <w:rFonts w:ascii="Arial" w:hAnsi="Arial" w:cs="Arial"/>
+          <w:sz w:val="28"/>
+          <w:szCs w:val="28"/>
+          <w:lang w:val="en-US"/>
+        </w:rPr>
+      </w:pPr>
+      <w:r>
+        <w:rPr>
+          <w:rFonts w:ascii="Arial" w:hAnsi="Arial" w:cs="Arial"/>
+          <w:sz w:val="28"/>
+          <w:szCs w:val="28"/>
+          <w:lang w:val="en-US"/>
+        </w:rPr>
         <w:lastRenderedPageBreak/>
-        <w:t>Two scatterplots that show the relationship in between the number of institutions related to health tourism</w:t>
-      </w:r>
-      <w:r>
-        <w:rPr>
-          <w:rFonts w:ascii="Arial" w:hAnsi="Arial" w:cs="Arial"/>
-          <w:i/>
-          <w:iCs/>
-          <w:sz w:val="28"/>
-          <w:szCs w:val="28"/>
-          <w:lang w:val="en-US"/>
-        </w:rPr>
-        <w:t xml:space="preserve"> (dependent variable)</w:t>
-      </w:r>
-      <w:r>
-        <w:rPr>
-          <w:rFonts w:ascii="Arial" w:hAnsi="Arial" w:cs="Arial"/>
-          <w:i/>
-          <w:iCs/>
-          <w:sz w:val="28"/>
-          <w:szCs w:val="28"/>
-          <w:lang w:val="en-US"/>
-        </w:rPr>
-        <w:t xml:space="preserve"> in a district and two </w:t>
-      </w:r>
-      <w:r>
-        <w:rPr>
-          <w:rFonts w:ascii="Arial" w:hAnsi="Arial" w:cs="Arial"/>
-          <w:i/>
-          <w:iCs/>
-          <w:sz w:val="28"/>
-          <w:szCs w:val="28"/>
-          <w:lang w:val="en-US"/>
-        </w:rPr>
-        <w:t xml:space="preserve">other </w:t>
-      </w:r>
-      <w:r>
-        <w:rPr>
-          <w:rFonts w:ascii="Arial" w:hAnsi="Arial" w:cs="Arial"/>
-          <w:i/>
-          <w:iCs/>
-          <w:sz w:val="28"/>
-          <w:szCs w:val="28"/>
-          <w:lang w:val="en-US"/>
-        </w:rPr>
-        <w:t xml:space="preserve">independent </w:t>
-      </w:r>
-      <w:r>
-        <w:rPr>
-          <w:rFonts w:ascii="Arial" w:hAnsi="Arial" w:cs="Arial"/>
-          <w:i/>
-          <w:iCs/>
-          <w:sz w:val="28"/>
-          <w:szCs w:val="28"/>
-          <w:lang w:val="en-US"/>
-        </w:rPr>
-        <w:t>variables.</w:t>
-      </w:r>
-      <w:r>
-        <w:rPr>
-          <w:rFonts w:ascii="Arial" w:hAnsi="Arial" w:cs="Arial"/>
-          <w:i/>
-          <w:iCs/>
-          <w:sz w:val="28"/>
-          <w:szCs w:val="28"/>
-          <w:lang w:val="en-US"/>
-        </w:rPr>
-        <w:t xml:space="preserve"> The dependent variable has no linear relationship whatsoever with population and somewhat of a mild positive linear relationship with yearly average household income.</w:t>
-      </w:r>
-    </w:p>
-    <w:p>
-      <w:pPr>
-        <w:rPr>
-          <w:rFonts w:ascii="Arial" w:hAnsi="Arial" w:cs="Arial"/>
-          <w:sz w:val="28"/>
-          <w:szCs w:val="28"/>
-          <w:lang w:val="en-US"/>
-        </w:rPr>
-      </w:pPr>
-      <w:r>
-        <w:rPr>
-          <w:rFonts w:ascii="Arial" w:hAnsi="Arial" w:cs="Arial"/>
-          <w:sz w:val="28"/>
-          <w:szCs w:val="28"/>
-          <w:lang w:val="en-US"/>
-        </w:rPr>
-        <w:t xml:space="preserve">What we discover is that there is practically no linear relationship </w:t>
-      </w:r>
-      <w:r>
-        <w:rPr>
-          <w:rFonts w:ascii="Arial" w:hAnsi="Arial" w:cs="Arial"/>
-          <w:sz w:val="28"/>
-          <w:szCs w:val="28"/>
-          <w:lang w:val="en-US"/>
-        </w:rPr>
-        <w:t xml:space="preserve">in between the population of a district and the number of health tourism related institutions that same district has. </w:t>
-      </w:r>
-      <w:r>
-        <w:rPr>
-          <w:rFonts w:ascii="Arial" w:hAnsi="Arial" w:cs="Arial"/>
-          <w:sz w:val="28"/>
-          <w:szCs w:val="28"/>
-          <w:lang w:val="en-US"/>
-        </w:rPr>
-        <w:t xml:space="preserve">Considering this, the fact </w:t>
-      </w:r>
-      <w:r>
-        <w:rPr>
-          <w:rFonts w:ascii="Arial" w:hAnsi="Arial" w:cs="Arial"/>
-          <w:sz w:val="28"/>
-          <w:szCs w:val="28"/>
-          <w:lang w:val="en-US"/>
-        </w:rPr>
-        <w:t xml:space="preserve">that the </w:t>
-      </w:r>
-      <w:r>
-        <w:rPr>
-          <w:rFonts w:ascii="Arial" w:hAnsi="Arial" w:cs="Arial"/>
-          <w:sz w:val="28"/>
-          <w:szCs w:val="28"/>
-          <w:lang w:val="en-US"/>
-        </w:rPr>
-        <w:t xml:space="preserve">southern districts are also population hotspots </w:t>
-      </w:r>
-      <w:r>
-        <w:rPr>
-          <w:rFonts w:ascii="Arial" w:hAnsi="Arial" w:cs="Arial"/>
-          <w:sz w:val="28"/>
-          <w:szCs w:val="28"/>
-          <w:lang w:val="en-US"/>
-        </w:rPr>
-        <w:t xml:space="preserve">does not seem to be relevant. However, there appears to be a mild linear relationship in between the yearly average household income of a </w:t>
-      </w:r>
-      <w:r>
-        <w:rPr>
-          <w:rFonts w:ascii="Arial" w:hAnsi="Arial" w:cs="Arial"/>
-          <w:sz w:val="28"/>
-          <w:szCs w:val="28"/>
-          <w:lang w:val="en-US"/>
-        </w:rPr>
-        <w:t xml:space="preserve">district and the number of </w:t>
-      </w:r>
-      <w:r>
-        <w:rPr>
-          <w:rFonts w:ascii="Arial" w:hAnsi="Arial" w:cs="Arial"/>
-          <w:sz w:val="28"/>
-          <w:szCs w:val="28"/>
-          <w:lang w:val="en-US"/>
-        </w:rPr>
-        <w:t xml:space="preserve">health tourism related institutions that </w:t>
-      </w:r>
-      <w:r>
-        <w:rPr>
-          <w:rFonts w:ascii="Arial" w:hAnsi="Arial" w:cs="Arial"/>
-          <w:sz w:val="28"/>
-          <w:szCs w:val="28"/>
-          <w:lang w:val="en-US"/>
-        </w:rPr>
-        <w:t xml:space="preserve">the </w:t>
-      </w:r>
-      <w:r>
-        <w:rPr>
-          <w:rFonts w:ascii="Arial" w:hAnsi="Arial" w:cs="Arial"/>
-          <w:sz w:val="28"/>
-          <w:szCs w:val="28"/>
-          <w:lang w:val="en-US"/>
-        </w:rPr>
-        <w:t xml:space="preserve">district houses. However, it is impossible to make any comments about </w:t>
-      </w:r>
-      <w:r>
-        <w:rPr>
-          <w:rFonts w:ascii="Arial" w:hAnsi="Arial" w:cs="Arial"/>
-          <w:sz w:val="28"/>
-          <w:szCs w:val="28"/>
-          <w:lang w:val="en-US"/>
-        </w:rPr>
-        <w:t>causality with the data at hand.</w:t>
-      </w:r>
-    </w:p>
-    <w:p>
-      <w:pPr>
-        <w:rPr>
-          <w:rFonts w:ascii="Arial" w:hAnsi="Arial" w:cs="Arial"/>
-          <w:sz w:val="28"/>
-          <w:szCs w:val="28"/>
-          <w:lang w:val="en-US"/>
-        </w:rPr>
-      </w:pPr>
-      <w:r>
-        <w:rPr>
-          <w:rFonts w:ascii="Arial" w:hAnsi="Arial" w:cs="Arial"/>
-          <w:sz w:val="28"/>
-          <w:szCs w:val="28"/>
-          <w:lang w:val="en-US"/>
-        </w:rPr>
         <w:t>Moving on, we can now look at the second element of the question that we are seeking to answer: Airbnb rentals.</w:t>
       </w:r>
     </w:p>
@@ -1847,7 +2124,6 @@
           <w:szCs w:val="28"/>
           <w:lang w:val="en-US"/>
         </w:rPr>
-        <w:lastRenderedPageBreak/>
         <w:drawing>
           <wp:inline distT="0" distB="0" distL="0" distR="0" wp14:anchorId="382FB9FE" wp14:editId="23BC87FF">
             <wp:extent cx="5731510" cy="3611245"/>
@@ -2056,7 +2332,25 @@
           <w:szCs w:val="28"/>
           <w:lang w:val="en-US"/>
         </w:rPr>
-        <w:t xml:space="preserve"> enjoy the highest number of Airbnb rentals. </w:t>
+        <w:t xml:space="preserve"> </w:t>
+      </w:r>
+      <w:r>
+        <w:rPr>
+          <w:rFonts w:ascii="Arial" w:hAnsi="Arial" w:cs="Arial"/>
+          <w:sz w:val="28"/>
+          <w:szCs w:val="28"/>
+          <w:lang w:val="en-US"/>
+        </w:rPr>
+        <w:t>have</w:t>
+      </w:r>
+      <w:r>
+        <w:rPr>
+          <w:rFonts w:ascii="Arial" w:hAnsi="Arial" w:cs="Arial"/>
+          <w:sz w:val="28"/>
+          <w:szCs w:val="28"/>
+          <w:lang w:val="en-US"/>
+        </w:rPr>
+        <w:t xml:space="preserve"> the highest number of Airbnb rentals. </w:t>
       </w:r>
       <w:r>
         <w:rPr>
@@ -2105,7 +2399,25 @@
           <w:szCs w:val="28"/>
           <w:lang w:val="en-US"/>
         </w:rPr>
-        <w:t>, also make it to the top five in the Airbnb ranking.</w:t>
+        <w:t>, also make it to the top five in the Airbnb ranking</w:t>
+      </w:r>
+      <w:r>
+        <w:rPr>
+          <w:rFonts w:ascii="Arial" w:hAnsi="Arial" w:cs="Arial"/>
+          <w:sz w:val="28"/>
+          <w:szCs w:val="28"/>
+          <w:lang w:val="en-US"/>
+        </w:rPr>
+        <w:t>s</w:t>
+      </w:r>
+      <w:r>
+        <w:rPr>
+          <w:rFonts w:ascii="Arial" w:hAnsi="Arial" w:cs="Arial"/>
+          <w:sz w:val="28"/>
+          <w:szCs w:val="28"/>
+          <w:lang w:val="en-US"/>
+        </w:rPr>
+        <w:t>.</w:t>
       </w:r>
       <w:r>
         <w:rPr>
@@ -2213,6 +2525,7 @@
           <w:szCs w:val="28"/>
           <w:lang w:val="en-US"/>
         </w:rPr>
+        <w:lastRenderedPageBreak/>
         <w:t xml:space="preserve">On an individual level, the distribution of Airbnb rentals </w:t>
       </w:r>
       <w:r>
@@ -2381,83 +2694,92 @@
           <w:szCs w:val="28"/>
           <w:lang w:val="en-US"/>
         </w:rPr>
-        <w:t xml:space="preserve"> </w:t>
-      </w:r>
-      <w:r>
-        <w:rPr>
-          <w:rFonts w:ascii="Arial" w:hAnsi="Arial" w:cs="Arial"/>
+        <w:t xml:space="preserve"> significantly lower the chances of </w:t>
+      </w:r>
+      <w:r>
+        <w:rPr>
+          <w:rFonts w:ascii="Arial" w:hAnsi="Arial" w:cs="Arial"/>
+          <w:sz w:val="28"/>
+          <w:szCs w:val="28"/>
+          <w:lang w:val="en-US"/>
+        </w:rPr>
+        <w:t xml:space="preserve">observing </w:t>
+      </w:r>
+      <w:r>
+        <w:rPr>
+          <w:rFonts w:ascii="Arial" w:hAnsi="Arial" w:cs="Arial"/>
+          <w:sz w:val="28"/>
+          <w:szCs w:val="28"/>
+          <w:lang w:val="en-US"/>
+        </w:rPr>
+        <w:t>any meaningful linear or monotonic relationship.</w:t>
+      </w:r>
+    </w:p>
+    <w:p>
+      <w:pPr>
+        <w:rPr>
+          <w:rFonts w:ascii="Arial" w:hAnsi="Arial" w:cs="Arial"/>
+          <w:sz w:val="28"/>
+          <w:szCs w:val="28"/>
+          <w:lang w:val="en-US"/>
+        </w:rPr>
+      </w:pPr>
+      <w:r>
+        <w:rPr>
+          <w:rFonts w:ascii="Arial" w:hAnsi="Arial" w:cs="Arial"/>
+          <w:sz w:val="28"/>
+          <w:szCs w:val="28"/>
+          <w:lang w:val="en-US"/>
+        </w:rPr>
+        <w:t xml:space="preserve">Before moving on, we can </w:t>
+      </w:r>
+      <w:r>
+        <w:rPr>
+          <w:rFonts w:ascii="Arial" w:hAnsi="Arial" w:cs="Arial"/>
+          <w:sz w:val="28"/>
+          <w:szCs w:val="28"/>
+          <w:lang w:val="en-US"/>
+        </w:rPr>
+        <w:t xml:space="preserve">once again </w:t>
+      </w:r>
+      <w:r>
+        <w:rPr>
+          <w:rFonts w:ascii="Arial" w:hAnsi="Arial" w:cs="Arial"/>
+          <w:sz w:val="28"/>
+          <w:szCs w:val="28"/>
+          <w:lang w:val="en-US"/>
+        </w:rPr>
+        <w:t>look at how the number of Airbnb rentals in a district relates to the population and the yearly average household income of that same district.</w:t>
+      </w:r>
+    </w:p>
+    <w:p>
+      <w:pPr>
+        <w:rPr>
+          <w:rFonts w:ascii="Arial" w:hAnsi="Arial" w:cs="Arial"/>
+          <w:sz w:val="28"/>
+          <w:szCs w:val="28"/>
+          <w:lang w:val="en-US"/>
+        </w:rPr>
+      </w:pPr>
+    </w:p>
+    <w:p>
+      <w:pPr>
+        <w:rPr>
+          <w:rFonts w:ascii="Arial" w:hAnsi="Arial" w:cs="Arial"/>
+          <w:sz w:val="28"/>
+          <w:szCs w:val="28"/>
+          <w:lang w:val="en-US"/>
+        </w:rPr>
+      </w:pPr>
+      <w:r>
+        <w:rPr>
+          <w:rFonts w:ascii="Arial" w:hAnsi="Arial" w:cs="Arial"/>
+          <w:noProof/>
           <w:sz w:val="28"/>
           <w:szCs w:val="28"/>
           <w:lang w:val="en-US"/>
         </w:rPr>
         <w:lastRenderedPageBreak/>
-        <w:t>significantly lower the chances of any meaningful linear or monotonic relationship.</w:t>
-      </w:r>
-    </w:p>
-    <w:p>
-      <w:pPr>
-        <w:rPr>
-          <w:rFonts w:ascii="Arial" w:hAnsi="Arial" w:cs="Arial"/>
-          <w:sz w:val="28"/>
-          <w:szCs w:val="28"/>
-          <w:lang w:val="en-US"/>
-        </w:rPr>
-      </w:pPr>
-      <w:r>
-        <w:rPr>
-          <w:rFonts w:ascii="Arial" w:hAnsi="Arial" w:cs="Arial"/>
-          <w:sz w:val="28"/>
-          <w:szCs w:val="28"/>
-          <w:lang w:val="en-US"/>
-        </w:rPr>
-        <w:t xml:space="preserve">Before moving on, we can </w:t>
-      </w:r>
-      <w:r>
-        <w:rPr>
-          <w:rFonts w:ascii="Arial" w:hAnsi="Arial" w:cs="Arial"/>
-          <w:sz w:val="28"/>
-          <w:szCs w:val="28"/>
-          <w:lang w:val="en-US"/>
-        </w:rPr>
-        <w:t xml:space="preserve">once again </w:t>
-      </w:r>
-      <w:r>
-        <w:rPr>
-          <w:rFonts w:ascii="Arial" w:hAnsi="Arial" w:cs="Arial"/>
-          <w:sz w:val="28"/>
-          <w:szCs w:val="28"/>
-          <w:lang w:val="en-US"/>
-        </w:rPr>
-        <w:t>look at how the number of Airbnb rentals in a district relates to the population and the yearly average household income of that same district.</w:t>
-      </w:r>
-    </w:p>
-    <w:p>
-      <w:pPr>
-        <w:rPr>
-          <w:rFonts w:ascii="Arial" w:hAnsi="Arial" w:cs="Arial"/>
-          <w:sz w:val="28"/>
-          <w:szCs w:val="28"/>
-          <w:lang w:val="en-US"/>
-        </w:rPr>
-      </w:pPr>
-    </w:p>
-    <w:p>
-      <w:pPr>
-        <w:rPr>
-          <w:rFonts w:ascii="Arial" w:hAnsi="Arial" w:cs="Arial"/>
-          <w:sz w:val="28"/>
-          <w:szCs w:val="28"/>
-          <w:lang w:val="en-US"/>
-        </w:rPr>
-      </w:pPr>
-      <w:r>
-        <w:rPr>
-          <w:rFonts w:ascii="Arial" w:hAnsi="Arial" w:cs="Arial"/>
-          <w:noProof/>
-          <w:sz w:val="28"/>
-          <w:szCs w:val="28"/>
-          <w:lang w:val="en-US"/>
-        </w:rPr>
         <w:drawing>
           <wp:inline distT="0" distB="0" distL="0" distR="0" wp14:anchorId="4D313DC5" wp14:editId="0281253D">
             <wp:extent cx="5731510" cy="5339080"/>
@@ -2573,7 +2895,6 @@
           <w:szCs w:val="28"/>
           <w:lang w:val="en-US"/>
         </w:rPr>
-        <w:lastRenderedPageBreak/>
         <w:t>Just like our previous correlation analysis, we see that the number of Airbnb rentals in a district has no meaningful</w:t>
       </w:r>
       <w:r>
@@ -2652,7 +2973,25 @@
           <w:szCs w:val="28"/>
           <w:lang w:val="en-US"/>
         </w:rPr>
-        <w:t>what we are ultimately interested in is two specific attributes (nightly rent and the distance to a health tourism center of an Airbnb rental) that belong to one of these entities.</w:t>
+        <w:t xml:space="preserve">what we are ultimately interested in is two specific attributes (nightly rent and the distance to </w:t>
+      </w:r>
+      <w:r>
+        <w:rPr>
+          <w:rFonts w:ascii="Arial" w:hAnsi="Arial" w:cs="Arial"/>
+          <w:sz w:val="28"/>
+          <w:szCs w:val="28"/>
+          <w:lang w:val="en-US"/>
+        </w:rPr>
+        <w:t>the nearest</w:t>
+      </w:r>
+      <w:r>
+        <w:rPr>
+          <w:rFonts w:ascii="Arial" w:hAnsi="Arial" w:cs="Arial"/>
+          <w:sz w:val="28"/>
+          <w:szCs w:val="28"/>
+          <w:lang w:val="en-US"/>
+        </w:rPr>
+        <w:t xml:space="preserve"> health tourism center) that belong to one of these entities.</w:t>
       </w:r>
       <w:r>
         <w:rPr>
@@ -2670,7 +3009,17 @@
           <w:szCs w:val="28"/>
           <w:lang w:val="en-US"/>
         </w:rPr>
-        <w:t>The dependent variable of our final analysis is Airbnb rental price.</w:t>
+        <w:t xml:space="preserve">The </w:t>
+      </w:r>
+      <w:r>
+        <w:rPr>
+          <w:rFonts w:ascii="Arial" w:hAnsi="Arial" w:cs="Arial"/>
+          <w:sz w:val="28"/>
+          <w:szCs w:val="28"/>
+          <w:lang w:val="en-US"/>
+        </w:rPr>
+        <w:lastRenderedPageBreak/>
+        <w:t>dependent variable of our final analysis is Airbnb rental price.</w:t>
       </w:r>
       <w:r>
         <w:rPr>
@@ -2715,7 +3064,25 @@
           <w:szCs w:val="28"/>
           <w:lang w:val="en-US"/>
         </w:rPr>
-        <w:t>ng at how Airbnb rental prices are distributed is a great idea before moving on to the final correlation analysis.</w:t>
+        <w:t xml:space="preserve">ng at how Airbnb rental prices are distributed is a great idea before </w:t>
+      </w:r>
+      <w:r>
+        <w:rPr>
+          <w:rFonts w:ascii="Arial" w:hAnsi="Arial" w:cs="Arial"/>
+          <w:sz w:val="28"/>
+          <w:szCs w:val="28"/>
+          <w:lang w:val="en-US"/>
+        </w:rPr>
+        <w:t>we move</w:t>
+      </w:r>
+      <w:r>
+        <w:rPr>
+          <w:rFonts w:ascii="Arial" w:hAnsi="Arial" w:cs="Arial"/>
+          <w:sz w:val="28"/>
+          <w:szCs w:val="28"/>
+          <w:lang w:val="en-US"/>
+        </w:rPr>
+        <w:t xml:space="preserve"> on to the final correlation analysis.</w:t>
       </w:r>
       <w:r>
         <w:rPr>
@@ -2808,105 +3175,265 @@
           <w:szCs w:val="28"/>
           <w:lang w:val="en-US"/>
         </w:rPr>
-        <w:t xml:space="preserve">Two histograms that show the distribution of Airbnb rental prices. The </w:t>
-      </w:r>
-      <w:r>
-        <w:rPr>
-          <w:rFonts w:ascii="Arial" w:hAnsi="Arial" w:cs="Arial"/>
-          <w:i/>
-          <w:iCs/>
+        <w:t>Two histograms that show the distribution of Airbnb rental prices. The first histogram does not tell us anything except the fact that the distribution is extremely right skewed.</w:t>
+      </w:r>
+      <w:r>
+        <w:rPr>
+          <w:rFonts w:ascii="Arial" w:hAnsi="Arial" w:cs="Arial"/>
+          <w:i/>
+          <w:iCs/>
+          <w:sz w:val="28"/>
+          <w:szCs w:val="28"/>
+          <w:lang w:val="en-US"/>
+        </w:rPr>
+        <w:t xml:space="preserve"> The second distribution allows us to see the distribution at a different level of granularity.</w:t>
+      </w:r>
+    </w:p>
+    <w:p>
+      <w:pPr>
+        <w:rPr>
+          <w:rFonts w:ascii="Arial" w:hAnsi="Arial" w:cs="Arial"/>
+          <w:sz w:val="28"/>
+          <w:szCs w:val="28"/>
+          <w:lang w:val="en-US"/>
+        </w:rPr>
+      </w:pPr>
+      <w:r>
+        <w:rPr>
+          <w:rFonts w:ascii="Arial" w:hAnsi="Arial" w:cs="Arial"/>
+          <w:sz w:val="28"/>
+          <w:szCs w:val="28"/>
+          <w:lang w:val="en-US"/>
+        </w:rPr>
+        <w:t xml:space="preserve">The first histogram is nothing but a very tall column and a few extremely </w:t>
+      </w:r>
+      <w:r>
+        <w:rPr>
+          <w:rFonts w:ascii="Arial" w:hAnsi="Arial" w:cs="Arial"/>
+          <w:sz w:val="28"/>
+          <w:szCs w:val="28"/>
+          <w:lang w:val="en-US"/>
+        </w:rPr>
+        <w:t xml:space="preserve">short </w:t>
+      </w:r>
+      <w:r>
+        <w:rPr>
+          <w:rFonts w:ascii="Arial" w:hAnsi="Arial" w:cs="Arial"/>
+          <w:sz w:val="28"/>
+          <w:szCs w:val="28"/>
+          <w:lang w:val="en-US"/>
+        </w:rPr>
+        <w:t xml:space="preserve">ones. This is a very bad sign for our prospects of finding a linear or </w:t>
+      </w:r>
+      <w:proofErr w:type="spellStart"/>
+      <w:r>
+        <w:rPr>
+          <w:rFonts w:ascii="Arial" w:hAnsi="Arial" w:cs="Arial"/>
+          <w:sz w:val="28"/>
+          <w:szCs w:val="28"/>
+          <w:lang w:val="en-US"/>
+        </w:rPr>
+        <w:t>monotic</w:t>
+      </w:r>
+      <w:proofErr w:type="spellEnd"/>
+      <w:r>
+        <w:rPr>
+          <w:rFonts w:ascii="Arial" w:hAnsi="Arial" w:cs="Arial"/>
+          <w:sz w:val="28"/>
+          <w:szCs w:val="28"/>
+          <w:lang w:val="en-US"/>
+        </w:rPr>
+        <w:t xml:space="preserve"> relationship in between </w:t>
+      </w:r>
+      <w:r>
+        <w:rPr>
+          <w:rFonts w:ascii="Arial" w:hAnsi="Arial" w:cs="Arial"/>
+          <w:sz w:val="28"/>
+          <w:szCs w:val="28"/>
+          <w:lang w:val="en-US"/>
+        </w:rPr>
+        <w:t xml:space="preserve">the </w:t>
+      </w:r>
+      <w:r>
+        <w:rPr>
+          <w:rFonts w:ascii="Arial" w:hAnsi="Arial" w:cs="Arial"/>
+          <w:sz w:val="28"/>
+          <w:szCs w:val="28"/>
+          <w:lang w:val="en-US"/>
+        </w:rPr>
+        <w:t>variables of interest</w:t>
+      </w:r>
+      <w:r>
+        <w:rPr>
+          <w:rFonts w:ascii="Arial" w:hAnsi="Arial" w:cs="Arial"/>
+          <w:sz w:val="28"/>
+          <w:szCs w:val="28"/>
+          <w:lang w:val="en-US"/>
+        </w:rPr>
+        <w:t xml:space="preserve"> because it signals </w:t>
+      </w:r>
+      <w:r>
+        <w:rPr>
+          <w:rFonts w:ascii="Arial" w:hAnsi="Arial" w:cs="Arial"/>
+          <w:sz w:val="28"/>
+          <w:szCs w:val="28"/>
+          <w:lang w:val="en-US"/>
+        </w:rPr>
+        <w:t>that the distribution is heavily</w:t>
+      </w:r>
+      <w:r>
+        <w:rPr>
+          <w:rFonts w:ascii="Arial" w:hAnsi="Arial" w:cs="Arial"/>
+          <w:sz w:val="28"/>
+          <w:szCs w:val="28"/>
+          <w:lang w:val="en-US"/>
+        </w:rPr>
+        <w:t xml:space="preserve"> </w:t>
+      </w:r>
+      <w:r>
+        <w:rPr>
+          <w:rFonts w:ascii="Arial" w:hAnsi="Arial" w:cs="Arial"/>
+          <w:sz w:val="28"/>
+          <w:szCs w:val="28"/>
+          <w:lang w:val="en-US"/>
+        </w:rPr>
+        <w:t>skewed</w:t>
+      </w:r>
+      <w:r>
+        <w:rPr>
+          <w:rFonts w:ascii="Arial" w:hAnsi="Arial" w:cs="Arial"/>
+          <w:sz w:val="28"/>
+          <w:szCs w:val="28"/>
+          <w:lang w:val="en-US"/>
+        </w:rPr>
+        <w:t xml:space="preserve"> to the right</w:t>
+      </w:r>
+      <w:r>
+        <w:rPr>
+          <w:rFonts w:ascii="Arial" w:hAnsi="Arial" w:cs="Arial"/>
+          <w:sz w:val="28"/>
+          <w:szCs w:val="28"/>
+          <w:lang w:val="en-US"/>
+        </w:rPr>
+        <w:t xml:space="preserve">. The skewness of this distribution </w:t>
+      </w:r>
+      <w:r>
+        <w:rPr>
+          <w:rFonts w:ascii="Arial" w:hAnsi="Arial" w:cs="Arial"/>
+          <w:sz w:val="28"/>
+          <w:szCs w:val="28"/>
+          <w:lang w:val="en-US"/>
+        </w:rPr>
+        <w:t>33.74</w:t>
+      </w:r>
+      <w:r>
+        <w:rPr>
+          <w:rFonts w:ascii="Arial" w:hAnsi="Arial" w:cs="Arial"/>
+          <w:sz w:val="28"/>
+          <w:szCs w:val="28"/>
+          <w:lang w:val="en-US"/>
+        </w:rPr>
+        <w:t xml:space="preserve">. </w:t>
+      </w:r>
+      <w:r>
+        <w:rPr>
+          <w:rFonts w:ascii="Arial" w:hAnsi="Arial" w:cs="Arial"/>
+          <w:sz w:val="28"/>
+          <w:szCs w:val="28"/>
+          <w:lang w:val="en-US"/>
+        </w:rPr>
+        <w:t>A</w:t>
+      </w:r>
+      <w:r>
+        <w:rPr>
+          <w:rFonts w:ascii="Arial" w:hAnsi="Arial" w:cs="Arial"/>
+          <w:sz w:val="28"/>
+          <w:szCs w:val="28"/>
+          <w:lang w:val="en-US"/>
+        </w:rPr>
+        <w:t xml:space="preserve"> skewness value greater than zero means </w:t>
+      </w:r>
+      <w:r>
+        <w:rPr>
+          <w:rFonts w:ascii="Arial" w:hAnsi="Arial" w:cs="Arial"/>
           <w:sz w:val="28"/>
           <w:szCs w:val="28"/>
           <w:lang w:val="en-US"/>
         </w:rPr>
         <w:lastRenderedPageBreak/>
-        <w:t>first histogram does not tell us anything except the fact that the distribution is extremely right skewed.</w:t>
-      </w:r>
-      <w:r>
-        <w:rPr>
-          <w:rFonts w:ascii="Arial" w:hAnsi="Arial" w:cs="Arial"/>
-          <w:i/>
-          <w:iCs/>
-          <w:sz w:val="28"/>
-          <w:szCs w:val="28"/>
-          <w:lang w:val="en-US"/>
-        </w:rPr>
-        <w:t xml:space="preserve"> The second distribution allows us to see the distribution at a different level of granularity.</w:t>
-      </w:r>
-    </w:p>
-    <w:p>
-      <w:pPr>
-        <w:rPr>
-          <w:rFonts w:ascii="Arial" w:hAnsi="Arial" w:cs="Arial"/>
-          <w:sz w:val="28"/>
-          <w:szCs w:val="28"/>
-          <w:lang w:val="en-US"/>
-        </w:rPr>
-      </w:pPr>
-      <w:r>
-        <w:rPr>
-          <w:rFonts w:ascii="Arial" w:hAnsi="Arial" w:cs="Arial"/>
-          <w:sz w:val="28"/>
-          <w:szCs w:val="28"/>
-          <w:lang w:val="en-US"/>
-        </w:rPr>
-        <w:t xml:space="preserve">The first histogram is nothing but a very tall column and a few extremely small ones. This is a very bad sign for our prospects of finding a linear or </w:t>
-      </w:r>
-      <w:proofErr w:type="spellStart"/>
-      <w:r>
-        <w:rPr>
-          <w:rFonts w:ascii="Arial" w:hAnsi="Arial" w:cs="Arial"/>
-          <w:sz w:val="28"/>
-          <w:szCs w:val="28"/>
-          <w:lang w:val="en-US"/>
-        </w:rPr>
-        <w:t>monotic</w:t>
-      </w:r>
-      <w:proofErr w:type="spellEnd"/>
-      <w:r>
-        <w:rPr>
-          <w:rFonts w:ascii="Arial" w:hAnsi="Arial" w:cs="Arial"/>
-          <w:sz w:val="28"/>
-          <w:szCs w:val="28"/>
-          <w:lang w:val="en-US"/>
-        </w:rPr>
-        <w:t xml:space="preserve"> relationship in between </w:t>
-      </w:r>
-      <w:r>
-        <w:rPr>
-          <w:rFonts w:ascii="Arial" w:hAnsi="Arial" w:cs="Arial"/>
-          <w:sz w:val="28"/>
-          <w:szCs w:val="28"/>
-          <w:lang w:val="en-US"/>
-        </w:rPr>
-        <w:t xml:space="preserve">the </w:t>
-      </w:r>
-      <w:r>
-        <w:rPr>
-          <w:rFonts w:ascii="Arial" w:hAnsi="Arial" w:cs="Arial"/>
-          <w:sz w:val="28"/>
-          <w:szCs w:val="28"/>
-          <w:lang w:val="en-US"/>
-        </w:rPr>
-        <w:t>variables of interest</w:t>
-      </w:r>
-      <w:r>
-        <w:rPr>
-          <w:rFonts w:ascii="Arial" w:hAnsi="Arial" w:cs="Arial"/>
-          <w:sz w:val="28"/>
-          <w:szCs w:val="28"/>
-          <w:lang w:val="en-US"/>
-        </w:rPr>
-        <w:t xml:space="preserve"> because it signals </w:t>
-      </w:r>
-      <w:r>
-        <w:rPr>
-          <w:rFonts w:ascii="Arial" w:hAnsi="Arial" w:cs="Arial"/>
-          <w:sz w:val="28"/>
-          <w:szCs w:val="28"/>
-          <w:lang w:val="en-US"/>
-        </w:rPr>
-        <w:t>that the distribution is heavily</w:t>
+        <w:t>that there is more weight to the right of the distribution</w:t>
+      </w:r>
+      <w:r>
+        <w:rPr>
+          <w:rFonts w:ascii="Arial" w:hAnsi="Arial" w:cs="Arial"/>
+          <w:sz w:val="28"/>
+          <w:szCs w:val="28"/>
+          <w:lang w:val="en-US"/>
+        </w:rPr>
+        <w:t xml:space="preserve"> because there are </w:t>
+      </w:r>
+      <w:r>
+        <w:rPr>
+          <w:rFonts w:ascii="Arial" w:hAnsi="Arial" w:cs="Arial"/>
+          <w:sz w:val="28"/>
+          <w:szCs w:val="28"/>
+          <w:lang w:val="en-US"/>
+        </w:rPr>
+        <w:t xml:space="preserve">outliers in </w:t>
+      </w:r>
+      <w:r>
+        <w:rPr>
+          <w:rFonts w:ascii="Arial" w:hAnsi="Arial" w:cs="Arial"/>
+          <w:sz w:val="28"/>
+          <w:szCs w:val="28"/>
+          <w:lang w:val="en-US"/>
+        </w:rPr>
+        <w:t>th</w:t>
+      </w:r>
+      <w:r>
+        <w:rPr>
+          <w:rFonts w:ascii="Arial" w:hAnsi="Arial" w:cs="Arial"/>
+          <w:sz w:val="28"/>
+          <w:szCs w:val="28"/>
+          <w:lang w:val="en-US"/>
+        </w:rPr>
+        <w:t>at direction</w:t>
+      </w:r>
+      <w:r>
+        <w:rPr>
+          <w:rFonts w:ascii="Arial" w:hAnsi="Arial" w:cs="Arial"/>
+          <w:sz w:val="28"/>
+          <w:szCs w:val="28"/>
+          <w:lang w:val="en-US"/>
+        </w:rPr>
+        <w:t xml:space="preserve">. These </w:t>
+      </w:r>
+      <w:r>
+        <w:rPr>
+          <w:rFonts w:ascii="Arial" w:hAnsi="Arial" w:cs="Arial"/>
+          <w:sz w:val="28"/>
+          <w:szCs w:val="28"/>
+          <w:lang w:val="en-US"/>
+        </w:rPr>
+        <w:t>outliers</w:t>
+      </w:r>
+      <w:r>
+        <w:rPr>
+          <w:rFonts w:ascii="Arial" w:hAnsi="Arial" w:cs="Arial"/>
+          <w:sz w:val="28"/>
+          <w:szCs w:val="28"/>
+          <w:lang w:val="en-US"/>
+        </w:rPr>
+        <w:t xml:space="preserve"> drag the distribution of rental prices away from a normal distribution shape and </w:t>
+      </w:r>
+      <w:r>
+        <w:rPr>
+          <w:rFonts w:ascii="Arial" w:hAnsi="Arial" w:cs="Arial"/>
+          <w:sz w:val="28"/>
+          <w:szCs w:val="28"/>
+          <w:lang w:val="en-US"/>
+        </w:rPr>
+        <w:t>lowers</w:t>
       </w:r>
       <w:r>
         <w:rPr>
@@ -2924,25 +3451,127 @@
           <w:szCs w:val="28"/>
           <w:lang w:val="en-US"/>
         </w:rPr>
-        <w:t>skewed</w:t>
-      </w:r>
-      <w:r>
-        <w:rPr>
-          <w:rFonts w:ascii="Arial" w:hAnsi="Arial" w:cs="Arial"/>
-          <w:sz w:val="28"/>
-          <w:szCs w:val="28"/>
-          <w:lang w:val="en-US"/>
-        </w:rPr>
-        <w:t xml:space="preserve"> to the right</w:t>
-      </w:r>
-      <w:r>
-        <w:rPr>
-          <w:rFonts w:ascii="Arial" w:hAnsi="Arial" w:cs="Arial"/>
-          <w:sz w:val="28"/>
-          <w:szCs w:val="28"/>
-          <w:lang w:val="en-US"/>
-        </w:rPr>
-        <w:t xml:space="preserve"> with a skewness of 33.74</w:t>
+        <w:t>our</w:t>
+      </w:r>
+      <w:r>
+        <w:rPr>
+          <w:rFonts w:ascii="Arial" w:hAnsi="Arial" w:cs="Arial"/>
+          <w:sz w:val="28"/>
+          <w:szCs w:val="28"/>
+          <w:lang w:val="en-US"/>
+        </w:rPr>
+        <w:t xml:space="preserve"> chances of finding a linear relationship.</w:t>
+      </w:r>
+    </w:p>
+    <w:p>
+      <w:pPr>
+        <w:rPr>
+          <w:rFonts w:ascii="Arial" w:hAnsi="Arial" w:cs="Arial"/>
+          <w:sz w:val="28"/>
+          <w:szCs w:val="28"/>
+          <w:lang w:val="en-US"/>
+        </w:rPr>
+      </w:pPr>
+      <w:r>
+        <w:rPr>
+          <w:rFonts w:ascii="Arial" w:hAnsi="Arial" w:cs="Arial"/>
+          <w:sz w:val="28"/>
+          <w:szCs w:val="28"/>
+          <w:lang w:val="en-US"/>
+        </w:rPr>
+        <w:t>The extreme right skew of the rental price distribution also makes it impractical to use a histogram.</w:t>
+      </w:r>
+      <w:r>
+        <w:rPr>
+          <w:rFonts w:ascii="Arial" w:hAnsi="Arial" w:cs="Arial"/>
+          <w:sz w:val="28"/>
+          <w:szCs w:val="28"/>
+          <w:lang w:val="en-US"/>
+        </w:rPr>
+        <w:t xml:space="preserve"> The first histogram </w:t>
+      </w:r>
+      <w:r>
+        <w:rPr>
+          <w:rFonts w:ascii="Arial" w:hAnsi="Arial" w:cs="Arial"/>
+          <w:sz w:val="28"/>
+          <w:szCs w:val="28"/>
+          <w:lang w:val="en-US"/>
+        </w:rPr>
+        <w:t xml:space="preserve">looks the way it does because it </w:t>
+      </w:r>
+      <w:proofErr w:type="gramStart"/>
+      <w:r>
+        <w:rPr>
+          <w:rFonts w:ascii="Arial" w:hAnsi="Arial" w:cs="Arial"/>
+          <w:sz w:val="28"/>
+          <w:szCs w:val="28"/>
+          <w:lang w:val="en-US"/>
+        </w:rPr>
+        <w:t>has to</w:t>
+      </w:r>
+      <w:proofErr w:type="gramEnd"/>
+      <w:r>
+        <w:rPr>
+          <w:rFonts w:ascii="Arial" w:hAnsi="Arial" w:cs="Arial"/>
+          <w:sz w:val="28"/>
+          <w:szCs w:val="28"/>
+          <w:lang w:val="en-US"/>
+        </w:rPr>
+        <w:t xml:space="preserve"> </w:t>
+      </w:r>
+      <w:r>
+        <w:rPr>
+          <w:rFonts w:ascii="Arial" w:hAnsi="Arial" w:cs="Arial"/>
+          <w:sz w:val="28"/>
+          <w:szCs w:val="28"/>
+          <w:lang w:val="en-US"/>
+        </w:rPr>
+        <w:t xml:space="preserve">account for </w:t>
+      </w:r>
+      <w:r>
+        <w:rPr>
+          <w:rFonts w:ascii="Arial" w:hAnsi="Arial" w:cs="Arial"/>
+          <w:sz w:val="28"/>
+          <w:szCs w:val="28"/>
+          <w:lang w:val="en-US"/>
+        </w:rPr>
+        <w:t>the presence</w:t>
+      </w:r>
+      <w:r>
+        <w:rPr>
+          <w:rFonts w:ascii="Arial" w:hAnsi="Arial" w:cs="Arial"/>
+          <w:sz w:val="28"/>
+          <w:szCs w:val="28"/>
+          <w:lang w:val="en-US"/>
+        </w:rPr>
+        <w:t xml:space="preserve"> of some values that are infrequent but big in effect.</w:t>
+      </w:r>
+      <w:r>
+        <w:rPr>
+          <w:rFonts w:ascii="Arial" w:hAnsi="Arial" w:cs="Arial"/>
+          <w:sz w:val="28"/>
+          <w:szCs w:val="28"/>
+          <w:lang w:val="en-US"/>
+        </w:rPr>
+        <w:t xml:space="preserve"> We cannot see what happens at the more </w:t>
+      </w:r>
+      <w:r>
+        <w:rPr>
+          <w:rFonts w:ascii="Arial" w:hAnsi="Arial" w:cs="Arial"/>
+          <w:sz w:val="28"/>
+          <w:szCs w:val="28"/>
+          <w:lang w:val="en-US"/>
+        </w:rPr>
+        <w:t>“normal” parts of the distribution because of this distortion.</w:t>
+      </w:r>
+      <w:r>
+        <w:rPr>
+          <w:rFonts w:ascii="Arial" w:hAnsi="Arial" w:cs="Arial"/>
+          <w:sz w:val="28"/>
+          <w:szCs w:val="28"/>
+          <w:lang w:val="en-US"/>
+        </w:rPr>
+        <w:t xml:space="preserve"> The second histogram shows the log10() transformation of the same data</w:t>
       </w:r>
       <w:r>
         <w:rPr>
@@ -2960,125 +3589,16 @@
           <w:szCs w:val="28"/>
           <w:lang w:val="en-US"/>
         </w:rPr>
-        <w:t>A</w:t>
-      </w:r>
-      <w:r>
-        <w:rPr>
-          <w:rFonts w:ascii="Arial" w:hAnsi="Arial" w:cs="Arial"/>
-          <w:sz w:val="28"/>
-          <w:szCs w:val="28"/>
-          <w:lang w:val="en-US"/>
-        </w:rPr>
-        <w:t xml:space="preserve"> skewness value greater than zero means that there is more weight to the right of the distribution</w:t>
-      </w:r>
-      <w:r>
-        <w:rPr>
-          <w:rFonts w:ascii="Arial" w:hAnsi="Arial" w:cs="Arial"/>
-          <w:sz w:val="28"/>
-          <w:szCs w:val="28"/>
-          <w:lang w:val="en-US"/>
-        </w:rPr>
-        <w:t xml:space="preserve"> because there are extreme </w:t>
-      </w:r>
-      <w:r>
-        <w:rPr>
-          <w:rFonts w:ascii="Arial" w:hAnsi="Arial" w:cs="Arial"/>
-          <w:sz w:val="28"/>
-          <w:szCs w:val="28"/>
-          <w:lang w:val="en-US"/>
-        </w:rPr>
-        <w:t xml:space="preserve">outliers in </w:t>
-      </w:r>
-      <w:r>
-        <w:rPr>
-          <w:rFonts w:ascii="Arial" w:hAnsi="Arial" w:cs="Arial"/>
-          <w:sz w:val="28"/>
-          <w:szCs w:val="28"/>
-          <w:lang w:val="en-US"/>
-        </w:rPr>
-        <w:t>th</w:t>
-      </w:r>
-      <w:r>
-        <w:rPr>
-          <w:rFonts w:ascii="Arial" w:hAnsi="Arial" w:cs="Arial"/>
-          <w:sz w:val="28"/>
-          <w:szCs w:val="28"/>
-          <w:lang w:val="en-US"/>
-        </w:rPr>
-        <w:t>at direction</w:t>
-      </w:r>
-      <w:r>
-        <w:rPr>
-          <w:rFonts w:ascii="Arial" w:hAnsi="Arial" w:cs="Arial"/>
-          <w:sz w:val="28"/>
-          <w:szCs w:val="28"/>
-          <w:lang w:val="en-US"/>
-        </w:rPr>
-        <w:t xml:space="preserve">. These </w:t>
-      </w:r>
-      <w:r>
-        <w:rPr>
-          <w:rFonts w:ascii="Arial" w:hAnsi="Arial" w:cs="Arial"/>
-          <w:sz w:val="28"/>
-          <w:szCs w:val="28"/>
-          <w:lang w:val="en-US"/>
-        </w:rPr>
-        <w:t>outliers</w:t>
-      </w:r>
-      <w:r>
-        <w:rPr>
-          <w:rFonts w:ascii="Arial" w:hAnsi="Arial" w:cs="Arial"/>
-          <w:sz w:val="28"/>
-          <w:szCs w:val="28"/>
-          <w:lang w:val="en-US"/>
-        </w:rPr>
-        <w:t xml:space="preserve"> drag the distribution of rental prices away from a normal distribution shape and </w:t>
-      </w:r>
-      <w:r>
-        <w:rPr>
-          <w:rFonts w:ascii="Arial" w:hAnsi="Arial" w:cs="Arial"/>
-          <w:sz w:val="28"/>
-          <w:szCs w:val="28"/>
-          <w:lang w:val="en-US"/>
-        </w:rPr>
-        <w:t>heavily damage the chances of finding a linear relationship.</w:t>
-      </w:r>
-    </w:p>
-    <w:p>
-      <w:pPr>
-        <w:rPr>
-          <w:rFonts w:ascii="Arial" w:hAnsi="Arial" w:cs="Arial"/>
-          <w:sz w:val="28"/>
-          <w:szCs w:val="28"/>
-          <w:lang w:val="en-US"/>
-        </w:rPr>
-      </w:pPr>
-      <w:r>
-        <w:rPr>
-          <w:rFonts w:ascii="Arial" w:hAnsi="Arial" w:cs="Arial"/>
-          <w:sz w:val="28"/>
-          <w:szCs w:val="28"/>
-          <w:lang w:val="en-US"/>
-        </w:rPr>
-        <w:t>The extreme right skew of the rental price distribution also makes it impractical to use a histogram.</w:t>
-      </w:r>
-      <w:r>
-        <w:rPr>
-          <w:rFonts w:ascii="Arial" w:hAnsi="Arial" w:cs="Arial"/>
-          <w:sz w:val="28"/>
-          <w:szCs w:val="28"/>
-          <w:lang w:val="en-US"/>
-        </w:rPr>
-        <w:t xml:space="preserve"> The first histogram </w:t>
-      </w:r>
-      <w:r>
-        <w:rPr>
-          <w:rFonts w:ascii="Arial" w:hAnsi="Arial" w:cs="Arial"/>
-          <w:sz w:val="28"/>
-          <w:szCs w:val="28"/>
-          <w:lang w:val="en-US"/>
-        </w:rPr>
-        <w:t xml:space="preserve">looks the way it does because it </w:t>
+        <w:t>This</w:t>
+      </w:r>
+      <w:r>
+        <w:rPr>
+          <w:rFonts w:ascii="Arial" w:hAnsi="Arial" w:cs="Arial"/>
+          <w:sz w:val="28"/>
+          <w:szCs w:val="28"/>
+          <w:lang w:val="en-US"/>
+        </w:rPr>
+        <w:t xml:space="preserve"> transformation allows us to </w:t>
       </w:r>
       <w:proofErr w:type="gramStart"/>
       <w:r>
@@ -3086,10 +3606,9 @@
           <w:rFonts w:ascii="Arial" w:hAnsi="Arial" w:cs="Arial"/>
           <w:sz w:val="28"/>
           <w:szCs w:val="28"/>
-          <w:highlight w:val="yellow"/>
-          <w:lang w:val="en-US"/>
-        </w:rPr>
-        <w:t>has to</w:t>
+          <w:lang w:val="en-US"/>
+        </w:rPr>
+        <w:t>take a peek</w:t>
       </w:r>
       <w:proofErr w:type="gramEnd"/>
       <w:r>
@@ -3097,46 +3616,9 @@
           <w:rFonts w:ascii="Arial" w:hAnsi="Arial" w:cs="Arial"/>
           <w:sz w:val="28"/>
           <w:szCs w:val="28"/>
-          <w:highlight w:val="yellow"/>
-          <w:lang w:val="en-US"/>
-        </w:rPr>
-        <w:t xml:space="preserve"> accommodate the presence</w:t>
-      </w:r>
-      <w:r>
-        <w:rPr>
-          <w:rFonts w:ascii="Arial" w:hAnsi="Arial" w:cs="Arial"/>
-          <w:sz w:val="28"/>
-          <w:szCs w:val="28"/>
-          <w:lang w:val="en-US"/>
-        </w:rPr>
-        <w:t xml:space="preserve"> of some values that are infrequent but big in effect.</w:t>
-      </w:r>
-      <w:r>
-        <w:rPr>
-          <w:rFonts w:ascii="Arial" w:hAnsi="Arial" w:cs="Arial"/>
-          <w:sz w:val="28"/>
-          <w:szCs w:val="28"/>
-          <w:lang w:val="en-US"/>
-        </w:rPr>
-        <w:t xml:space="preserve"> We cannot see what happens at the more </w:t>
-      </w:r>
-      <w:r>
-        <w:rPr>
-          <w:rFonts w:ascii="Arial" w:hAnsi="Arial" w:cs="Arial"/>
-          <w:sz w:val="28"/>
-          <w:szCs w:val="28"/>
-          <w:lang w:val="en-US"/>
-        </w:rPr>
-        <w:t>“normal” parts of the distribution because of this distortion.</w:t>
-      </w:r>
-      <w:r>
-        <w:rPr>
-          <w:rFonts w:ascii="Arial" w:hAnsi="Arial" w:cs="Arial"/>
-          <w:sz w:val="28"/>
-          <w:szCs w:val="28"/>
-          <w:lang w:val="en-US"/>
-        </w:rPr>
-        <w:t xml:space="preserve"> The second histogram shows the log10() transformation of the same data</w:t>
+          <w:lang w:val="en-US"/>
+        </w:rPr>
+        <w:t xml:space="preserve"> at the smaller kinks in the distribution</w:t>
       </w:r>
       <w:r>
         <w:rPr>
@@ -3154,45 +3636,25 @@
           <w:szCs w:val="28"/>
           <w:lang w:val="en-US"/>
         </w:rPr>
-        <w:t>This</w:t>
-      </w:r>
-      <w:r>
-        <w:rPr>
-          <w:rFonts w:ascii="Arial" w:hAnsi="Arial" w:cs="Arial"/>
-          <w:sz w:val="28"/>
-          <w:szCs w:val="28"/>
-          <w:lang w:val="en-US"/>
-        </w:rPr>
-        <w:t xml:space="preserve"> transformation allows us to </w:t>
-      </w:r>
-      <w:proofErr w:type="gramStart"/>
-      <w:r>
-        <w:rPr>
-          <w:rFonts w:ascii="Arial" w:hAnsi="Arial" w:cs="Arial"/>
-          <w:sz w:val="28"/>
-          <w:szCs w:val="28"/>
-          <w:lang w:val="en-US"/>
-        </w:rPr>
-        <w:t>take a peek</w:t>
-      </w:r>
-      <w:proofErr w:type="gramEnd"/>
-      <w:r>
-        <w:rPr>
-          <w:rFonts w:ascii="Arial" w:hAnsi="Arial" w:cs="Arial"/>
-          <w:sz w:val="28"/>
-          <w:szCs w:val="28"/>
-          <w:lang w:val="en-US"/>
-        </w:rPr>
-        <w:t xml:space="preserve"> at the smaller kinks in the distribution at the cost of losing resolution.</w:t>
-      </w:r>
-      <w:r>
-        <w:rPr>
-          <w:rFonts w:ascii="Arial" w:hAnsi="Arial" w:cs="Arial"/>
-          <w:sz w:val="28"/>
-          <w:szCs w:val="28"/>
-          <w:lang w:val="en-US"/>
-        </w:rPr>
-        <w:t xml:space="preserve"> Sadly, seeing the distribution in more detail does not give us any hope about discovering a linear</w:t>
+        <w:t xml:space="preserve">Sadly, seeing the distribution in more detail does not give us any </w:t>
+      </w:r>
+      <w:r>
+        <w:rPr>
+          <w:rFonts w:ascii="Arial" w:hAnsi="Arial" w:cs="Arial"/>
+          <w:sz w:val="28"/>
+          <w:szCs w:val="28"/>
+          <w:lang w:val="en-US"/>
+        </w:rPr>
+        <w:t xml:space="preserve">more </w:t>
+      </w:r>
+      <w:r>
+        <w:rPr>
+          <w:rFonts w:ascii="Arial" w:hAnsi="Arial" w:cs="Arial"/>
+          <w:sz w:val="28"/>
+          <w:szCs w:val="28"/>
+          <w:lang w:val="en-US"/>
+        </w:rPr>
+        <w:t>hope about discovering a linear</w:t>
       </w:r>
       <w:r>
         <w:rPr>
@@ -3342,165 +3804,162 @@
           <w:szCs w:val="28"/>
           <w:lang w:val="en-US"/>
         </w:rPr>
+        <w:t>The extreme right skew of Airbnb rental prices</w:t>
+      </w:r>
+      <w:r>
+        <w:rPr>
+          <w:rFonts w:ascii="Arial" w:hAnsi="Arial" w:cs="Arial"/>
+          <w:sz w:val="28"/>
+          <w:szCs w:val="28"/>
+          <w:lang w:val="en-US"/>
+        </w:rPr>
+        <w:t xml:space="preserve"> persists</w:t>
+      </w:r>
+      <w:r>
+        <w:rPr>
+          <w:rFonts w:ascii="Arial" w:hAnsi="Arial" w:cs="Arial"/>
+          <w:sz w:val="28"/>
+          <w:szCs w:val="28"/>
+          <w:lang w:val="en-US"/>
+        </w:rPr>
+        <w:t xml:space="preserve"> when the distributions are considered at the district level.</w:t>
+      </w:r>
+      <w:r>
+        <w:rPr>
+          <w:rFonts w:ascii="Arial" w:hAnsi="Arial" w:cs="Arial"/>
+          <w:sz w:val="28"/>
+          <w:szCs w:val="28"/>
+          <w:lang w:val="en-US"/>
+        </w:rPr>
+        <w:t xml:space="preserve"> </w:t>
+      </w:r>
+      <w:r>
+        <w:rPr>
+          <w:rFonts w:ascii="Arial" w:hAnsi="Arial" w:cs="Arial"/>
+          <w:sz w:val="28"/>
+          <w:szCs w:val="28"/>
+          <w:lang w:val="en-US"/>
+        </w:rPr>
+        <w:t>Even with</w:t>
+      </w:r>
+      <w:r>
+        <w:rPr>
+          <w:rFonts w:ascii="Arial" w:hAnsi="Arial" w:cs="Arial"/>
+          <w:sz w:val="28"/>
+          <w:szCs w:val="28"/>
+          <w:lang w:val="en-US"/>
+        </w:rPr>
+        <w:t xml:space="preserve"> a very generous and arbitrary threshold of skewness at 5, </w:t>
+      </w:r>
+      <w:r>
+        <w:rPr>
+          <w:rFonts w:ascii="Arial" w:hAnsi="Arial" w:cs="Arial"/>
+          <w:sz w:val="28"/>
+          <w:szCs w:val="28"/>
+          <w:lang w:val="en-US"/>
+        </w:rPr>
+        <w:t>there are districts (yellow colored) that can be considered heavily skewed.</w:t>
+      </w:r>
+      <w:r>
+        <w:rPr>
+          <w:rFonts w:ascii="Arial" w:hAnsi="Arial" w:cs="Arial"/>
+          <w:sz w:val="28"/>
+          <w:szCs w:val="28"/>
+          <w:lang w:val="en-US"/>
+        </w:rPr>
+        <w:t xml:space="preserve"> Most districts have the skewness of at least </w:t>
+      </w:r>
+      <w:r>
+        <w:rPr>
+          <w:rFonts w:ascii="Arial" w:hAnsi="Arial" w:cs="Arial"/>
+          <w:sz w:val="28"/>
+          <w:szCs w:val="28"/>
+          <w:lang w:val="en-US"/>
+        </w:rPr>
+        <w:t>1.</w:t>
+      </w:r>
+    </w:p>
+    <w:p>
+      <w:pPr>
+        <w:rPr>
+          <w:rFonts w:ascii="Arial" w:hAnsi="Arial" w:cs="Arial"/>
+          <w:sz w:val="28"/>
+          <w:szCs w:val="28"/>
+          <w:lang w:val="en-US"/>
+        </w:rPr>
+      </w:pPr>
+      <w:r>
+        <w:rPr>
+          <w:rFonts w:ascii="Arial" w:hAnsi="Arial" w:cs="Arial"/>
+          <w:sz w:val="28"/>
+          <w:szCs w:val="28"/>
+          <w:lang w:val="en-US"/>
+        </w:rPr>
+        <w:t xml:space="preserve">By now we have noticed some very serious red flags which tell us that we will most likely not find a linear or even monotonic relationship in between the price of an Airbnb rental and its distance to </w:t>
+      </w:r>
+      <w:r>
+        <w:rPr>
+          <w:rFonts w:ascii="Arial" w:hAnsi="Arial" w:cs="Arial"/>
+          <w:sz w:val="28"/>
+          <w:szCs w:val="28"/>
+          <w:lang w:val="en-US"/>
+        </w:rPr>
+        <w:t>the nearest</w:t>
+      </w:r>
+      <w:r>
+        <w:rPr>
+          <w:rFonts w:ascii="Arial" w:hAnsi="Arial" w:cs="Arial"/>
+          <w:sz w:val="28"/>
+          <w:szCs w:val="28"/>
+          <w:lang w:val="en-US"/>
+        </w:rPr>
+        <w:t xml:space="preserve"> health tourism related institution.</w:t>
+      </w:r>
+      <w:r>
+        <w:rPr>
+          <w:rFonts w:ascii="Arial" w:hAnsi="Arial" w:cs="Arial"/>
+          <w:sz w:val="28"/>
+          <w:szCs w:val="28"/>
+          <w:lang w:val="en-US"/>
+        </w:rPr>
+        <w:t xml:space="preserve"> </w:t>
+      </w:r>
+      <w:r>
+        <w:rPr>
+          <w:rFonts w:ascii="Arial" w:hAnsi="Arial" w:cs="Arial"/>
+          <w:sz w:val="28"/>
+          <w:szCs w:val="28"/>
+          <w:lang w:val="en-US"/>
+        </w:rPr>
+        <w:t xml:space="preserve">However, we will still go ahead and see </w:t>
+      </w:r>
+      <w:r>
+        <w:rPr>
+          <w:rFonts w:ascii="Arial" w:hAnsi="Arial" w:cs="Arial"/>
+          <w:sz w:val="28"/>
+          <w:szCs w:val="28"/>
+          <w:lang w:val="en-US"/>
+        </w:rPr>
         <w:lastRenderedPageBreak/>
-        <w:t>The extreme right skew of Airbnb rental prices</w:t>
-      </w:r>
-      <w:r>
-        <w:rPr>
-          <w:rFonts w:ascii="Arial" w:hAnsi="Arial" w:cs="Arial"/>
-          <w:sz w:val="28"/>
-          <w:szCs w:val="28"/>
-          <w:lang w:val="en-US"/>
-        </w:rPr>
-        <w:t xml:space="preserve"> </w:t>
-      </w:r>
-      <w:proofErr w:type="gramStart"/>
-      <w:r>
-        <w:rPr>
-          <w:rFonts w:ascii="Arial" w:hAnsi="Arial" w:cs="Arial"/>
-          <w:sz w:val="28"/>
-          <w:szCs w:val="28"/>
-          <w:lang w:val="en-US"/>
-        </w:rPr>
-        <w:t>still</w:t>
-      </w:r>
-      <w:r>
-        <w:rPr>
-          <w:rFonts w:ascii="Arial" w:hAnsi="Arial" w:cs="Arial"/>
-          <w:sz w:val="28"/>
-          <w:szCs w:val="28"/>
-          <w:lang w:val="en-US"/>
-        </w:rPr>
-        <w:t xml:space="preserve"> </w:t>
-      </w:r>
-      <w:r>
-        <w:rPr>
-          <w:rFonts w:ascii="Arial" w:hAnsi="Arial" w:cs="Arial"/>
-          <w:sz w:val="28"/>
-          <w:szCs w:val="28"/>
-          <w:lang w:val="en-US"/>
-        </w:rPr>
-        <w:t>persists</w:t>
-      </w:r>
-      <w:proofErr w:type="gramEnd"/>
-      <w:r>
-        <w:rPr>
-          <w:rFonts w:ascii="Arial" w:hAnsi="Arial" w:cs="Arial"/>
-          <w:sz w:val="28"/>
-          <w:szCs w:val="28"/>
-          <w:lang w:val="en-US"/>
-        </w:rPr>
-        <w:t xml:space="preserve"> when the distributions are considered at the district level.</w:t>
-      </w:r>
-      <w:r>
-        <w:rPr>
-          <w:rFonts w:ascii="Arial" w:hAnsi="Arial" w:cs="Arial"/>
-          <w:sz w:val="28"/>
-          <w:szCs w:val="28"/>
-          <w:lang w:val="en-US"/>
-        </w:rPr>
-        <w:t xml:space="preserve"> </w:t>
-      </w:r>
-      <w:r>
-        <w:rPr>
-          <w:rFonts w:ascii="Arial" w:hAnsi="Arial" w:cs="Arial"/>
-          <w:sz w:val="28"/>
-          <w:szCs w:val="28"/>
-          <w:lang w:val="en-US"/>
-        </w:rPr>
-        <w:t>Even with</w:t>
-      </w:r>
-      <w:r>
-        <w:rPr>
-          <w:rFonts w:ascii="Arial" w:hAnsi="Arial" w:cs="Arial"/>
-          <w:sz w:val="28"/>
-          <w:szCs w:val="28"/>
-          <w:lang w:val="en-US"/>
-        </w:rPr>
-        <w:t xml:space="preserve"> a very generous and arbitrary threshold of skewness at 5, </w:t>
-      </w:r>
-      <w:r>
-        <w:rPr>
-          <w:rFonts w:ascii="Arial" w:hAnsi="Arial" w:cs="Arial"/>
-          <w:sz w:val="28"/>
-          <w:szCs w:val="28"/>
-          <w:lang w:val="en-US"/>
-        </w:rPr>
-        <w:t>there are districts (yellow colored) that can be considered heavily skewed.</w:t>
-      </w:r>
-      <w:r>
-        <w:rPr>
-          <w:rFonts w:ascii="Arial" w:hAnsi="Arial" w:cs="Arial"/>
-          <w:sz w:val="28"/>
-          <w:szCs w:val="28"/>
-          <w:lang w:val="en-US"/>
-        </w:rPr>
-        <w:t xml:space="preserve"> Most districts have the skewness of at least </w:t>
-      </w:r>
-      <w:r>
-        <w:rPr>
-          <w:rFonts w:ascii="Arial" w:hAnsi="Arial" w:cs="Arial"/>
-          <w:sz w:val="28"/>
-          <w:szCs w:val="28"/>
-          <w:lang w:val="en-US"/>
-        </w:rPr>
-        <w:t>1.</w:t>
-      </w:r>
-    </w:p>
-    <w:p>
-      <w:pPr>
-        <w:rPr>
-          <w:rFonts w:ascii="Arial" w:hAnsi="Arial" w:cs="Arial"/>
-          <w:sz w:val="28"/>
-          <w:szCs w:val="28"/>
-          <w:lang w:val="en-US"/>
-        </w:rPr>
-      </w:pPr>
-      <w:r>
-        <w:rPr>
-          <w:rFonts w:ascii="Arial" w:hAnsi="Arial" w:cs="Arial"/>
-          <w:sz w:val="28"/>
-          <w:szCs w:val="28"/>
-          <w:lang w:val="en-US"/>
-        </w:rPr>
-        <w:t xml:space="preserve">By now we have noticed some very serious red flags which tell us that we will most likely not find a linear or even monotonic relationship in between the price of an Airbnb rental and its distance to </w:t>
-      </w:r>
-      <w:r>
-        <w:rPr>
-          <w:rFonts w:ascii="Arial" w:hAnsi="Arial" w:cs="Arial"/>
-          <w:sz w:val="28"/>
-          <w:szCs w:val="28"/>
-          <w:lang w:val="en-US"/>
-        </w:rPr>
-        <w:t>the nearest</w:t>
-      </w:r>
-      <w:r>
-        <w:rPr>
-          <w:rFonts w:ascii="Arial" w:hAnsi="Arial" w:cs="Arial"/>
-          <w:sz w:val="28"/>
-          <w:szCs w:val="28"/>
-          <w:lang w:val="en-US"/>
-        </w:rPr>
-        <w:t xml:space="preserve"> health tourism related institution.</w:t>
-      </w:r>
-      <w:r>
-        <w:rPr>
-          <w:rFonts w:ascii="Arial" w:hAnsi="Arial" w:cs="Arial"/>
-          <w:sz w:val="28"/>
-          <w:szCs w:val="28"/>
-          <w:lang w:val="en-US"/>
-        </w:rPr>
-        <w:t xml:space="preserve"> </w:t>
-      </w:r>
-      <w:r>
-        <w:rPr>
-          <w:rFonts w:ascii="Arial" w:hAnsi="Arial" w:cs="Arial"/>
-          <w:sz w:val="28"/>
-          <w:szCs w:val="28"/>
-          <w:highlight w:val="yellow"/>
-          <w:lang w:val="en-US"/>
-        </w:rPr>
-        <w:t>However, we will still go ahead and see how wrong we were about our previous assumption.</w:t>
+        <w:t>how wrong we were about our</w:t>
+      </w:r>
+      <w:r>
+        <w:rPr>
+          <w:rFonts w:ascii="Arial" w:hAnsi="Arial" w:cs="Arial"/>
+          <w:sz w:val="28"/>
+          <w:szCs w:val="28"/>
+          <w:lang w:val="en-US"/>
+        </w:rPr>
+        <w:t xml:space="preserve"> initial assumption</w:t>
+      </w:r>
+      <w:r>
+        <w:rPr>
+          <w:rFonts w:ascii="Arial" w:hAnsi="Arial" w:cs="Arial"/>
+          <w:sz w:val="28"/>
+          <w:szCs w:val="28"/>
+          <w:lang w:val="en-US"/>
+        </w:rPr>
+        <w:t>.</w:t>
       </w:r>
       <w:r>
         <w:rPr>
@@ -3846,27 +4305,7 @@
           <w:szCs w:val="28"/>
           <w:lang w:val="en-US"/>
         </w:rPr>
-        <w:t xml:space="preserve">I used another Python GIS package called </w:t>
-      </w:r>
-      <w:proofErr w:type="spellStart"/>
-      <w:r>
-        <w:rPr>
-          <w:rFonts w:ascii="Arial" w:hAnsi="Arial" w:cs="Arial"/>
-          <w:sz w:val="28"/>
-          <w:szCs w:val="28"/>
-          <w:lang w:val="en-US"/>
-        </w:rPr>
-        <w:t>Geopy</w:t>
-      </w:r>
-      <w:proofErr w:type="spellEnd"/>
-      <w:r>
-        <w:rPr>
-          <w:rFonts w:ascii="Arial" w:hAnsi="Arial" w:cs="Arial"/>
-          <w:sz w:val="28"/>
-          <w:szCs w:val="28"/>
-          <w:lang w:val="en-US"/>
-        </w:rPr>
-        <w:t xml:space="preserve"> to calculate the geodesic distance between each Airbnb rental and its nearest neighbor. </w:t>
+        <w:t xml:space="preserve">I used another Python GIS package called to calculate the geodesic distance between each Airbnb rental and its nearest neighbor. </w:t>
       </w:r>
       <w:r>
         <w:rPr>
@@ -3893,26 +4332,16 @@
           <w:szCs w:val="28"/>
           <w:lang w:val="en-US"/>
         </w:rPr>
-        <w:t>calculation</w:t>
-      </w:r>
-      <w:r>
-        <w:rPr>
-          <w:rFonts w:ascii="Arial" w:hAnsi="Arial" w:cs="Arial"/>
-          <w:sz w:val="28"/>
-          <w:szCs w:val="28"/>
-          <w:lang w:val="en-US"/>
-        </w:rPr>
-        <w:t xml:space="preserve"> calculates the distance in between two entities by taking the shortest path in between them. It </w:t>
-      </w:r>
-      <w:r>
-        <w:rPr>
-          <w:rFonts w:ascii="Arial" w:hAnsi="Arial" w:cs="Arial"/>
-          <w:sz w:val="28"/>
-          <w:szCs w:val="28"/>
-          <w:lang w:val="en-US"/>
-        </w:rPr>
-        <w:lastRenderedPageBreak/>
-        <w:t xml:space="preserve">does not </w:t>
+        <w:t>formula</w:t>
+      </w:r>
+      <w:r>
+        <w:rPr>
+          <w:rFonts w:ascii="Arial" w:hAnsi="Arial" w:cs="Arial"/>
+          <w:sz w:val="28"/>
+          <w:szCs w:val="28"/>
+          <w:lang w:val="en-US"/>
+        </w:rPr>
+        <w:t xml:space="preserve"> calculates the distance in between two entities by taking the shortest path in between them. It does not </w:t>
       </w:r>
       <w:proofErr w:type="gramStart"/>
       <w:r>
@@ -3932,7 +4361,25 @@
           <w:szCs w:val="28"/>
           <w:lang w:val="en-US"/>
         </w:rPr>
-        <w:t xml:space="preserve"> things like street grid and elevation.</w:t>
+        <w:t xml:space="preserve"> things like street grid</w:t>
+      </w:r>
+      <w:r>
+        <w:rPr>
+          <w:rFonts w:ascii="Arial" w:hAnsi="Arial" w:cs="Arial"/>
+          <w:sz w:val="28"/>
+          <w:szCs w:val="28"/>
+          <w:lang w:val="en-US"/>
+        </w:rPr>
+        <w:t>s</w:t>
+      </w:r>
+      <w:r>
+        <w:rPr>
+          <w:rFonts w:ascii="Arial" w:hAnsi="Arial" w:cs="Arial"/>
+          <w:sz w:val="28"/>
+          <w:szCs w:val="28"/>
+          <w:lang w:val="en-US"/>
+        </w:rPr>
+        <w:t xml:space="preserve"> and elevation.</w:t>
       </w:r>
       <w:r>
         <w:rPr>
@@ -3995,74 +4442,54 @@
           <w:szCs w:val="28"/>
           <w:lang w:val="en-US"/>
         </w:rPr>
-        <w:t xml:space="preserve">CRS. In the end, I still wanted to see </w:t>
-      </w:r>
-      <w:r>
-        <w:rPr>
-          <w:rFonts w:ascii="Arial" w:hAnsi="Arial" w:cs="Arial"/>
-          <w:sz w:val="28"/>
-          <w:szCs w:val="28"/>
-          <w:lang w:val="en-US"/>
-        </w:rPr>
-        <w:t xml:space="preserve">visual proof </w:t>
-      </w:r>
-      <w:r>
-        <w:rPr>
-          <w:rFonts w:ascii="Arial" w:hAnsi="Arial" w:cs="Arial"/>
-          <w:sz w:val="28"/>
-          <w:szCs w:val="28"/>
-          <w:lang w:val="en-US"/>
-        </w:rPr>
-        <w:t>to confirm that my nearest neighbor analysis</w:t>
-      </w:r>
-      <w:r>
-        <w:rPr>
-          <w:rFonts w:ascii="Arial" w:hAnsi="Arial" w:cs="Arial"/>
-          <w:sz w:val="28"/>
-          <w:szCs w:val="28"/>
-          <w:lang w:val="en-US"/>
-        </w:rPr>
-        <w:t xml:space="preserve"> </w:t>
-      </w:r>
-      <w:r>
-        <w:rPr>
-          <w:rFonts w:ascii="Arial" w:hAnsi="Arial" w:cs="Arial"/>
-          <w:sz w:val="28"/>
-          <w:szCs w:val="28"/>
-          <w:lang w:val="en-US"/>
-        </w:rPr>
-        <w:t xml:space="preserve">worked. </w:t>
-      </w:r>
-    </w:p>
-    <w:p>
-      <w:pPr>
-        <w:rPr>
-          <w:rFonts w:ascii="Arial" w:hAnsi="Arial" w:cs="Arial"/>
-          <w:sz w:val="28"/>
-          <w:szCs w:val="28"/>
-          <w:lang w:val="en-US"/>
-        </w:rPr>
-      </w:pPr>
-      <w:r>
-        <w:rPr>
-          <w:rFonts w:ascii="Arial" w:hAnsi="Arial" w:cs="Arial"/>
-          <w:sz w:val="28"/>
-          <w:szCs w:val="28"/>
-          <w:lang w:val="en-US"/>
-        </w:rPr>
-        <w:t xml:space="preserve">The abstract map of Istanbul above provides that confirmation. Each blue circle (Airbnb rentals) </w:t>
-      </w:r>
-      <w:proofErr w:type="gramStart"/>
-      <w:r>
-        <w:rPr>
-          <w:rFonts w:ascii="Arial" w:hAnsi="Arial" w:cs="Arial"/>
-          <w:sz w:val="28"/>
-          <w:szCs w:val="28"/>
-          <w:lang w:val="en-US"/>
-        </w:rPr>
-        <w:t>are</w:t>
-      </w:r>
-      <w:proofErr w:type="gramEnd"/>
+        <w:t xml:space="preserve">CRS. </w:t>
+      </w:r>
+    </w:p>
+    <w:p>
+      <w:pPr>
+        <w:rPr>
+          <w:rFonts w:ascii="Arial" w:hAnsi="Arial" w:cs="Arial"/>
+          <w:sz w:val="28"/>
+          <w:szCs w:val="28"/>
+          <w:lang w:val="en-US"/>
+        </w:rPr>
+      </w:pPr>
+      <w:r>
+        <w:rPr>
+          <w:rFonts w:ascii="Arial" w:hAnsi="Arial" w:cs="Arial"/>
+          <w:sz w:val="28"/>
+          <w:szCs w:val="28"/>
+          <w:lang w:val="en-US"/>
+        </w:rPr>
+        <w:t>The abstract map of Istanbul a</w:t>
+      </w:r>
+      <w:r>
+        <w:rPr>
+          <w:rFonts w:ascii="Arial" w:hAnsi="Arial" w:cs="Arial"/>
+          <w:sz w:val="28"/>
+          <w:szCs w:val="28"/>
+          <w:lang w:val="en-US"/>
+        </w:rPr>
+        <w:t>bove visually confirms that the analysis worked</w:t>
+      </w:r>
+      <w:r>
+        <w:rPr>
+          <w:rFonts w:ascii="Arial" w:hAnsi="Arial" w:cs="Arial"/>
+          <w:sz w:val="28"/>
+          <w:szCs w:val="28"/>
+          <w:lang w:val="en-US"/>
+        </w:rPr>
+        <w:t xml:space="preserve">. Each blue circle (Airbnb rentals) </w:t>
+      </w:r>
+      <w:r>
+        <w:rPr>
+          <w:rFonts w:ascii="Arial" w:hAnsi="Arial" w:cs="Arial"/>
+          <w:sz w:val="28"/>
+          <w:szCs w:val="28"/>
+          <w:lang w:val="en-US"/>
+        </w:rPr>
+        <w:t>is</w:t>
+      </w:r>
       <w:r>
         <w:rPr>
           <w:rFonts w:ascii="Arial" w:hAnsi="Arial" w:cs="Arial"/>
@@ -4097,54 +4524,25 @@
           <w:szCs w:val="28"/>
           <w:lang w:val="en-US"/>
         </w:rPr>
-        <w:t xml:space="preserve"> link for each rental, some sub-clusters such as the southwestern cluster clearly shows that the analysis has worked. </w:t>
-      </w:r>
-      <w:r>
-        <w:rPr>
-          <w:rFonts w:ascii="Arial" w:hAnsi="Arial" w:cs="Arial"/>
-          <w:sz w:val="28"/>
-          <w:szCs w:val="28"/>
-          <w:lang w:val="en-US"/>
-        </w:rPr>
-        <w:t>We will</w:t>
-      </w:r>
-      <w:r>
-        <w:rPr>
-          <w:rFonts w:ascii="Arial" w:hAnsi="Arial" w:cs="Arial"/>
-          <w:sz w:val="28"/>
-          <w:szCs w:val="28"/>
-          <w:lang w:val="en-US"/>
-        </w:rPr>
-        <w:t xml:space="preserve"> be talking about a map with higher resolution </w:t>
-      </w:r>
-      <w:proofErr w:type="gramStart"/>
-      <w:r>
-        <w:rPr>
-          <w:rFonts w:ascii="Arial" w:hAnsi="Arial" w:cs="Arial"/>
-          <w:sz w:val="28"/>
-          <w:szCs w:val="28"/>
-          <w:lang w:val="en-US"/>
-        </w:rPr>
-        <w:t>later on</w:t>
-      </w:r>
-      <w:proofErr w:type="gramEnd"/>
-      <w:r>
-        <w:rPr>
-          <w:rFonts w:ascii="Arial" w:hAnsi="Arial" w:cs="Arial"/>
-          <w:sz w:val="28"/>
-          <w:szCs w:val="28"/>
-          <w:lang w:val="en-US"/>
-        </w:rPr>
-        <w:t>.</w:t>
-      </w:r>
-      <w:r>
-        <w:rPr>
-          <w:rFonts w:ascii="Arial" w:hAnsi="Arial" w:cs="Arial"/>
-          <w:sz w:val="28"/>
-          <w:szCs w:val="28"/>
-          <w:lang w:val="en-US"/>
-        </w:rPr>
-        <w:t xml:space="preserve"> </w:t>
+        <w:t xml:space="preserve"> link for each rental, some sub-clusters such as the southwestern cluster clearly show that the </w:t>
+      </w:r>
+      <w:r>
+        <w:rPr>
+          <w:rFonts w:ascii="Arial" w:hAnsi="Arial" w:cs="Arial"/>
+          <w:sz w:val="28"/>
+          <w:szCs w:val="28"/>
+          <w:lang w:val="en-US"/>
+        </w:rPr>
+        <w:t>matching was successful</w:t>
+      </w:r>
+      <w:r>
+        <w:rPr>
+          <w:rFonts w:ascii="Arial" w:hAnsi="Arial" w:cs="Arial"/>
+          <w:sz w:val="28"/>
+          <w:szCs w:val="28"/>
+          <w:lang w:val="en-US"/>
+        </w:rPr>
+        <w:t xml:space="preserve">. </w:t>
       </w:r>
     </w:p>
     <w:p>
@@ -4167,6 +4565,7 @@
           <w:szCs w:val="32"/>
           <w:lang w:val="en-US"/>
         </w:rPr>
+        <w:lastRenderedPageBreak/>
         <w:t>F</w:t>
       </w:r>
       <w:r>
@@ -4282,7 +4681,25 @@
           <w:szCs w:val="28"/>
           <w:lang w:val="en-US"/>
         </w:rPr>
-        <w:t>our definitions are clear and we have everything that we need, we can finally conduct correlational analysis in between Airbnb rental prices and the distances to the nearest health tourism related institution.</w:t>
+        <w:t>our definitions are clear and we have everything that we need, we can finally</w:t>
+      </w:r>
+      <w:r>
+        <w:rPr>
+          <w:rFonts w:ascii="Arial" w:hAnsi="Arial" w:cs="Arial"/>
+          <w:sz w:val="28"/>
+          <w:szCs w:val="28"/>
+          <w:lang w:val="en-US"/>
+        </w:rPr>
+        <w:t xml:space="preserve"> talk about our main analysis</w:t>
+      </w:r>
+      <w:r>
+        <w:rPr>
+          <w:rFonts w:ascii="Arial" w:hAnsi="Arial" w:cs="Arial"/>
+          <w:sz w:val="28"/>
+          <w:szCs w:val="28"/>
+          <w:lang w:val="en-US"/>
+        </w:rPr>
+        <w:t>.</w:t>
       </w:r>
       <w:r>
         <w:rPr>
@@ -4378,18 +4795,8 @@
           <w:szCs w:val="28"/>
           <w:lang w:val="en-US"/>
         </w:rPr>
-        <w:t xml:space="preserve"> no linear or monotic relationship in between the  two variables.</w:t>
-      </w:r>
-    </w:p>
-    <w:p>
-      <w:pPr>
-        <w:rPr>
-          <w:rFonts w:ascii="Arial" w:hAnsi="Arial" w:cs="Arial"/>
-          <w:sz w:val="28"/>
-          <w:szCs w:val="28"/>
-          <w:lang w:val="en-US"/>
-        </w:rPr>
-      </w:pPr>
+        <w:t xml:space="preserve"> no linear or monotic relationship in between the two variables.</w:t>
+      </w:r>
     </w:p>
     <w:p>
       <w:pPr>
@@ -4470,7 +4877,25 @@
           <w:szCs w:val="28"/>
           <w:lang w:val="en-US"/>
         </w:rPr>
-        <w:t>less strict than a linear one)</w:t>
+        <w:t xml:space="preserve">less strict than </w:t>
+      </w:r>
+      <w:r>
+        <w:rPr>
+          <w:rFonts w:ascii="Arial" w:hAnsi="Arial" w:cs="Arial"/>
+          <w:sz w:val="28"/>
+          <w:szCs w:val="28"/>
+          <w:lang w:val="en-US"/>
+        </w:rPr>
+        <w:t>linear rel.</w:t>
+      </w:r>
+      <w:r>
+        <w:rPr>
+          <w:rFonts w:ascii="Arial" w:hAnsi="Arial" w:cs="Arial"/>
+          <w:sz w:val="28"/>
+          <w:szCs w:val="28"/>
+          <w:lang w:val="en-US"/>
+        </w:rPr>
+        <w:t>)</w:t>
       </w:r>
       <w:r>
         <w:rPr>
@@ -4566,6 +4991,7 @@
           <w:szCs w:val="32"/>
           <w:lang w:val="en-US"/>
         </w:rPr>
+        <w:lastRenderedPageBreak/>
         <w:t xml:space="preserve">Take two: the correlation in between </w:t>
       </w:r>
       <w:r>
@@ -4691,7 +5117,25 @@
           <w:szCs w:val="28"/>
           <w:lang w:val="en-US"/>
         </w:rPr>
-        <w:t>statistical conduct. However, this is a “hobby project”</w:t>
+        <w:t xml:space="preserve">statistical conduct. However, this </w:t>
+      </w:r>
+      <w:r>
+        <w:rPr>
+          <w:rFonts w:ascii="Arial" w:hAnsi="Arial" w:cs="Arial"/>
+          <w:sz w:val="28"/>
+          <w:szCs w:val="28"/>
+          <w:lang w:val="en-US"/>
+        </w:rPr>
+        <w:t>analysis</w:t>
+      </w:r>
+      <w:r>
+        <w:rPr>
+          <w:rFonts w:ascii="Arial" w:hAnsi="Arial" w:cs="Arial"/>
+          <w:sz w:val="28"/>
+          <w:szCs w:val="28"/>
+          <w:lang w:val="en-US"/>
+        </w:rPr>
+        <w:t xml:space="preserve"> a hobby project</w:t>
       </w:r>
       <w:r>
         <w:rPr>
@@ -4782,7 +5226,25 @@
           <w:szCs w:val="28"/>
           <w:lang w:val="en-US"/>
         </w:rPr>
-        <w:t xml:space="preserve"> 1.5 Interquartile Range away from </w:t>
+        <w:t xml:space="preserve"> 1.5 Interquartile Range</w:t>
+      </w:r>
+      <w:r>
+        <w:rPr>
+          <w:rFonts w:ascii="Arial" w:hAnsi="Arial" w:cs="Arial"/>
+          <w:sz w:val="28"/>
+          <w:szCs w:val="28"/>
+          <w:lang w:val="en-US"/>
+        </w:rPr>
+        <w:t xml:space="preserve"> (IQR)</w:t>
+      </w:r>
+      <w:r>
+        <w:rPr>
+          <w:rFonts w:ascii="Arial" w:hAnsi="Arial" w:cs="Arial"/>
+          <w:sz w:val="28"/>
+          <w:szCs w:val="28"/>
+          <w:lang w:val="en-US"/>
+        </w:rPr>
+        <w:t xml:space="preserve"> away from </w:t>
       </w:r>
       <w:r>
         <w:rPr>
@@ -4800,16 +5262,7 @@
           <w:szCs w:val="28"/>
           <w:lang w:val="en-US"/>
         </w:rPr>
-        <w:t>. Using this definition</w:t>
-      </w:r>
-      <w:r>
-        <w:rPr>
-          <w:rFonts w:ascii="Arial" w:hAnsi="Arial" w:cs="Arial"/>
-          <w:sz w:val="28"/>
-          <w:szCs w:val="28"/>
-          <w:lang w:val="en-US"/>
-        </w:rPr>
-        <w:t xml:space="preserve">, </w:t>
+        <w:t xml:space="preserve">. </w:t>
       </w:r>
       <w:proofErr w:type="gramStart"/>
       <w:r>
@@ -4819,7 +5272,7 @@
           <w:szCs w:val="28"/>
           <w:lang w:val="en-US"/>
         </w:rPr>
-        <w:t>let’s</w:t>
+        <w:t>Let’s</w:t>
       </w:r>
       <w:proofErr w:type="gramEnd"/>
       <w:r>
@@ -4829,6 +5282,15 @@
           <w:szCs w:val="28"/>
           <w:lang w:val="en-US"/>
         </w:rPr>
+        <w:t xml:space="preserve"> first normalize our dataset using this rule of thumb and then</w:t>
+      </w:r>
+      <w:r>
+        <w:rPr>
+          <w:rFonts w:ascii="Arial" w:hAnsi="Arial" w:cs="Arial"/>
+          <w:sz w:val="28"/>
+          <w:szCs w:val="28"/>
+          <w:lang w:val="en-US"/>
+        </w:rPr>
         <w:t xml:space="preserve"> </w:t>
       </w:r>
       <w:r>
@@ -4838,7 +5300,16 @@
           <w:szCs w:val="28"/>
           <w:lang w:val="en-US"/>
         </w:rPr>
-        <w:t>take a second look at the distribution of normalized Airbnb prices.</w:t>
+        <w:t>take a second look at the distribution</w:t>
+      </w:r>
+      <w:r>
+        <w:rPr>
+          <w:rFonts w:ascii="Arial" w:hAnsi="Arial" w:cs="Arial"/>
+          <w:sz w:val="28"/>
+          <w:szCs w:val="28"/>
+          <w:lang w:val="en-US"/>
+        </w:rPr>
+        <w:t>.</w:t>
       </w:r>
     </w:p>
     <w:p>
@@ -5027,7 +5498,25 @@
           <w:szCs w:val="28"/>
           <w:lang w:val="en-US"/>
         </w:rPr>
-        <w:t xml:space="preserve"> With a skewness of 1.06 and standard deviation of 165.55, our dataset looks far more less spread out.</w:t>
+        <w:t xml:space="preserve"> With a skewness of 1.06 and </w:t>
+      </w:r>
+      <w:r>
+        <w:rPr>
+          <w:rFonts w:ascii="Arial" w:hAnsi="Arial" w:cs="Arial"/>
+          <w:sz w:val="28"/>
+          <w:szCs w:val="28"/>
+          <w:lang w:val="en-US"/>
+        </w:rPr>
+        <w:t xml:space="preserve">a </w:t>
+      </w:r>
+      <w:r>
+        <w:rPr>
+          <w:rFonts w:ascii="Arial" w:hAnsi="Arial" w:cs="Arial"/>
+          <w:sz w:val="28"/>
+          <w:szCs w:val="28"/>
+          <w:lang w:val="en-US"/>
+        </w:rPr>
+        <w:t>standard deviation of 165.55, our dataset looks far more less spread out.</w:t>
       </w:r>
       <w:r>
         <w:rPr>
@@ -5143,7 +5632,29 @@
           <w:szCs w:val="28"/>
           <w:lang w:val="en-US"/>
         </w:rPr>
-        <w:t>Multiple histograms that show the distribution of normalized Airbnb rental prices at the district level. No distribution has a skewness of more than 2.20 and all distributions are closer to normal.</w:t>
+        <w:t>Multiple histograms that show the distribution of normalized Airbnb rental prices at the district level. No distribution has a skewness of more than 2.20 and</w:t>
+      </w:r>
+      <w:r>
+        <w:rPr>
+          <w:rFonts w:ascii="Arial" w:hAnsi="Arial" w:cs="Arial"/>
+          <w:i/>
+          <w:iCs/>
+          <w:sz w:val="28"/>
+          <w:szCs w:val="28"/>
+          <w:lang w:val="en-US"/>
+        </w:rPr>
+        <w:t xml:space="preserve"> nearly</w:t>
+      </w:r>
+      <w:r>
+        <w:rPr>
+          <w:rFonts w:ascii="Arial" w:hAnsi="Arial" w:cs="Arial"/>
+          <w:i/>
+          <w:iCs/>
+          <w:sz w:val="28"/>
+          <w:szCs w:val="28"/>
+          <w:lang w:val="en-US"/>
+        </w:rPr>
+        <w:t xml:space="preserve"> all distributions are closer to normal.</w:t>
       </w:r>
     </w:p>
     <w:p>
@@ -5194,7 +5705,51 @@
           <w:szCs w:val="28"/>
           <w:lang w:val="en-US"/>
         </w:rPr>
-        <w:t xml:space="preserve">Can we make it work with the normalized price data that we have now? </w:t>
+        <w:t xml:space="preserve">Can we </w:t>
+      </w:r>
+      <w:r>
+        <w:rPr>
+          <w:rFonts w:ascii="Arial" w:hAnsi="Arial" w:cs="Arial"/>
+          <w:b/>
+          <w:bCs/>
+          <w:sz w:val="28"/>
+          <w:szCs w:val="28"/>
+          <w:lang w:val="en-US"/>
+        </w:rPr>
+        <w:t>find a relationship</w:t>
+      </w:r>
+      <w:r>
+        <w:rPr>
+          <w:rFonts w:ascii="Arial" w:hAnsi="Arial" w:cs="Arial"/>
+          <w:b/>
+          <w:bCs/>
+          <w:sz w:val="28"/>
+          <w:szCs w:val="28"/>
+          <w:lang w:val="en-US"/>
+        </w:rPr>
+        <w:t xml:space="preserve"> </w:t>
+      </w:r>
+      <w:r>
+        <w:rPr>
+          <w:rFonts w:ascii="Arial" w:hAnsi="Arial" w:cs="Arial"/>
+          <w:b/>
+          <w:bCs/>
+          <w:sz w:val="28"/>
+          <w:szCs w:val="28"/>
+          <w:lang w:val="en-US"/>
+        </w:rPr>
+        <w:t>using</w:t>
+      </w:r>
+      <w:r>
+        <w:rPr>
+          <w:rFonts w:ascii="Arial" w:hAnsi="Arial" w:cs="Arial"/>
+          <w:b/>
+          <w:bCs/>
+          <w:sz w:val="28"/>
+          <w:szCs w:val="28"/>
+          <w:lang w:val="en-US"/>
+        </w:rPr>
+        <w:t xml:space="preserve"> the normalized price data that we have now? </w:t>
       </w:r>
       <w:proofErr w:type="gramStart"/>
       <w:r>
@@ -5356,7 +5911,31 @@
           <w:szCs w:val="28"/>
           <w:lang w:val="en-US"/>
         </w:rPr>
-        <w:t>here is no meaningful linear or monotonic relationship in between two variables.</w:t>
+        <w:t>here is no meaningful linear or monotonic relationship in between</w:t>
+      </w:r>
+      <w:r>
+        <w:rPr>
+          <w:rFonts w:ascii="Arial" w:hAnsi="Arial" w:cs="Arial"/>
+          <w:i/>
+          <w:iCs/>
+          <w:noProof/>
+          <w:sz w:val="28"/>
+          <w:szCs w:val="28"/>
+          <w:lang w:val="en-US"/>
+        </w:rPr>
+        <w:t xml:space="preserve"> the</w:t>
+      </w:r>
+      <w:r>
+        <w:rPr>
+          <w:rFonts w:ascii="Arial" w:hAnsi="Arial" w:cs="Arial"/>
+          <w:i/>
+          <w:iCs/>
+          <w:noProof/>
+          <w:sz w:val="28"/>
+          <w:szCs w:val="28"/>
+          <w:lang w:val="en-US"/>
+        </w:rPr>
+        <w:t xml:space="preserve"> two variables.</w:t>
       </w:r>
     </w:p>
     <w:p>
@@ -5863,7 +6442,16 @@
           <w:szCs w:val="28"/>
           <w:lang w:val="en-US"/>
         </w:rPr>
-        <w:t xml:space="preserve">As promised, here is </w:t>
+        <w:t>H</w:t>
+      </w:r>
+      <w:r>
+        <w:rPr>
+          <w:rFonts w:ascii="Arial" w:hAnsi="Arial" w:cs="Arial"/>
+          <w:sz w:val="28"/>
+          <w:szCs w:val="28"/>
+          <w:lang w:val="en-US"/>
+        </w:rPr>
+        <w:t xml:space="preserve">ere is </w:t>
       </w:r>
       <w:r>
         <w:rPr>
@@ -5881,7 +6469,25 @@
           <w:szCs w:val="28"/>
           <w:lang w:val="en-US"/>
         </w:rPr>
-        <w:t xml:space="preserve"> abstract confirmation for the nearest neighbor analysis at the district level:</w:t>
+        <w:t xml:space="preserve"> </w:t>
+      </w:r>
+      <w:r>
+        <w:rPr>
+          <w:rFonts w:ascii="Arial" w:hAnsi="Arial" w:cs="Arial"/>
+          <w:sz w:val="28"/>
+          <w:szCs w:val="28"/>
+          <w:lang w:val="en-US"/>
+        </w:rPr>
+        <w:t>visual</w:t>
+      </w:r>
+      <w:r>
+        <w:rPr>
+          <w:rFonts w:ascii="Arial" w:hAnsi="Arial" w:cs="Arial"/>
+          <w:sz w:val="28"/>
+          <w:szCs w:val="28"/>
+          <w:lang w:val="en-US"/>
+        </w:rPr>
+        <w:t xml:space="preserve"> confirmation for the nearest neighbor analysis at the district level:</w:t>
       </w:r>
     </w:p>
     <w:p>
@@ -6083,7 +6689,79 @@
           <w:szCs w:val="28"/>
           <w:lang w:val="en-US"/>
         </w:rPr>
-        <w:t>Although the Pearson’s r and Spearman’s rho that signal the strength and the direction of monotonic and linear relationships have changed a little bit, we still cannot talk about any meaningful relationship whatsoever.</w:t>
+        <w:t xml:space="preserve">Although the Pearson’s r and </w:t>
+      </w:r>
+      <w:r>
+        <w:rPr>
+          <w:rFonts w:ascii="Arial" w:hAnsi="Arial" w:cs="Arial"/>
+          <w:sz w:val="28"/>
+          <w:szCs w:val="28"/>
+          <w:lang w:val="en-US"/>
+        </w:rPr>
+        <w:t xml:space="preserve">the </w:t>
+      </w:r>
+      <w:r>
+        <w:rPr>
+          <w:rFonts w:ascii="Arial" w:hAnsi="Arial" w:cs="Arial"/>
+          <w:sz w:val="28"/>
+          <w:szCs w:val="28"/>
+          <w:lang w:val="en-US"/>
+        </w:rPr>
+        <w:t>Spearman’s rho</w:t>
+      </w:r>
+      <w:r>
+        <w:rPr>
+          <w:rFonts w:ascii="Arial" w:hAnsi="Arial" w:cs="Arial"/>
+          <w:sz w:val="28"/>
+          <w:szCs w:val="28"/>
+          <w:lang w:val="en-US"/>
+        </w:rPr>
+        <w:t xml:space="preserve"> measures</w:t>
+      </w:r>
+      <w:r>
+        <w:rPr>
+          <w:rFonts w:ascii="Arial" w:hAnsi="Arial" w:cs="Arial"/>
+          <w:sz w:val="28"/>
+          <w:szCs w:val="28"/>
+          <w:lang w:val="en-US"/>
+        </w:rPr>
+        <w:t xml:space="preserve"> that signal the strength and the direction of </w:t>
+      </w:r>
+      <w:r>
+        <w:rPr>
+          <w:rFonts w:ascii="Arial" w:hAnsi="Arial" w:cs="Arial"/>
+          <w:sz w:val="28"/>
+          <w:szCs w:val="28"/>
+          <w:lang w:val="en-US"/>
+        </w:rPr>
+        <w:t>linear</w:t>
+      </w:r>
+      <w:r>
+        <w:rPr>
+          <w:rFonts w:ascii="Arial" w:hAnsi="Arial" w:cs="Arial"/>
+          <w:sz w:val="28"/>
+          <w:szCs w:val="28"/>
+          <w:lang w:val="en-US"/>
+        </w:rPr>
+        <w:t xml:space="preserve"> and </w:t>
+      </w:r>
+      <w:r>
+        <w:rPr>
+          <w:rFonts w:ascii="Arial" w:hAnsi="Arial" w:cs="Arial"/>
+          <w:sz w:val="28"/>
+          <w:szCs w:val="28"/>
+          <w:lang w:val="en-US"/>
+        </w:rPr>
+        <w:t xml:space="preserve">monotonic </w:t>
+      </w:r>
+      <w:r>
+        <w:rPr>
+          <w:rFonts w:ascii="Arial" w:hAnsi="Arial" w:cs="Arial"/>
+          <w:sz w:val="28"/>
+          <w:szCs w:val="28"/>
+          <w:lang w:val="en-US"/>
+        </w:rPr>
+        <w:t>relationships have changed a little bit, we still cannot talk about any meaningful relationship whatsoever.</w:t>
       </w:r>
       <w:r>
         <w:rPr>
@@ -6406,56 +7084,6 @@
         </w:rPr>
         <w:t>)</w:t>
       </w:r>
-    </w:p>
-    <w:p>
-      <w:pPr>
-        <w:rPr>
-          <w:rFonts w:ascii="Arial" w:hAnsi="Arial" w:cs="Arial"/>
-          <w:sz w:val="28"/>
-          <w:szCs w:val="28"/>
-          <w:lang w:val="en-US"/>
-        </w:rPr>
-      </w:pPr>
-    </w:p>
-    <w:p>
-      <w:pPr>
-        <w:rPr>
-          <w:rFonts w:ascii="Arial" w:hAnsi="Arial" w:cs="Arial"/>
-          <w:sz w:val="28"/>
-          <w:szCs w:val="28"/>
-          <w:lang w:val="en-US"/>
-        </w:rPr>
-      </w:pPr>
-    </w:p>
-    <w:p>
-      <w:pPr>
-        <w:rPr>
-          <w:rFonts w:ascii="Arial" w:hAnsi="Arial" w:cs="Arial"/>
-          <w:sz w:val="28"/>
-          <w:szCs w:val="28"/>
-          <w:lang w:val="en-US"/>
-        </w:rPr>
-      </w:pPr>
-    </w:p>
-    <w:p>
-      <w:pPr>
-        <w:rPr>
-          <w:rFonts w:ascii="Arial" w:hAnsi="Arial" w:cs="Arial"/>
-          <w:sz w:val="28"/>
-          <w:szCs w:val="28"/>
-          <w:lang w:val="en-US"/>
-        </w:rPr>
-      </w:pPr>
-    </w:p>
-    <w:p>
-      <w:pPr>
-        <w:rPr>
-          <w:rFonts w:ascii="Arial" w:hAnsi="Arial" w:cs="Arial"/>
-          <w:sz w:val="28"/>
-          <w:szCs w:val="28"/>
-          <w:lang w:val="en-US"/>
-        </w:rPr>
-      </w:pPr>
     </w:p>
     <w:sectPr>
       <w:pgSz w:w="11906" w:h="16838"/>

</xml_diff>